<commit_message>
Final Project Report Draft.docx
</commit_message>
<xml_diff>
--- a/Final Project Report Draft/Final Report Draft.docx
+++ b/Final Project Report Draft/Final Report Draft.docx
@@ -1630,8 +1630,6 @@
         </w:rPr>
         <w:t>Parajuli</w:t>
       </w:r>
-      <w:bookmarkStart w:id="3" w:name="_GoBack"/>
-      <w:bookmarkEnd w:id="3"/>
       <w:proofErr w:type="spellEnd"/>
     </w:p>
     <w:p>
@@ -1691,17 +1689,17 @@
           <w:lang w:val="en-GB"/>
         </w:rPr>
       </w:pPr>
-      <w:bookmarkStart w:id="4" w:name="_Toc169941496"/>
-      <w:bookmarkStart w:id="5" w:name="_Toc170859972"/>
+      <w:bookmarkStart w:id="3" w:name="_Toc169941496"/>
+      <w:bookmarkStart w:id="4" w:name="_Toc170859972"/>
       <w:r>
         <w:lastRenderedPageBreak/>
         <w:t>S</w:t>
       </w:r>
+      <w:bookmarkEnd w:id="3"/>
+      <w:r>
+        <w:t>tudent's Declaration</w:t>
+      </w:r>
       <w:bookmarkEnd w:id="4"/>
-      <w:r>
-        <w:t>tudent's Declaration</w:t>
-      </w:r>
-      <w:bookmarkEnd w:id="5"/>
     </w:p>
     <w:p>
       <w:pPr>
@@ -2098,7 +2096,7 @@
           <w:sz w:val="24"/>
           <w:szCs w:val="24"/>
         </w:rPr>
-        <w:t>0</w:t>
+        <w:t>02/</w:t>
       </w:r>
       <w:r>
         <w:rPr>
@@ -2106,48 +2104,7 @@
           <w:sz w:val="24"/>
           <w:szCs w:val="24"/>
         </w:rPr>
-        <w:fldChar w:fldCharType="begin"/>
-      </w:r>
-      <w:r>
-        <w:rPr>
-          <w:rFonts w:ascii="Times New Roman" w:hAnsi="Times New Roman" w:cs="Times New Roman"/>
-          <w:sz w:val="24"/>
-          <w:szCs w:val="24"/>
-        </w:rPr>
-        <w:instrText xml:space="preserve"> DATE \@ "yyyy-MM-dd" </w:instrText>
-      </w:r>
-      <w:r>
-        <w:rPr>
-          <w:rFonts w:ascii="Times New Roman" w:hAnsi="Times New Roman" w:cs="Times New Roman"/>
-          <w:sz w:val="24"/>
-          <w:szCs w:val="24"/>
-        </w:rPr>
-        <w:fldChar w:fldCharType="separate"/>
-      </w:r>
-      <w:r>
-        <w:rPr>
-          <w:rFonts w:ascii="Times New Roman" w:hAnsi="Times New Roman" w:cs="Times New Roman"/>
-          <w:noProof/>
-          <w:sz w:val="24"/>
-          <w:szCs w:val="24"/>
-        </w:rPr>
-        <w:t>2</w:t>
-      </w:r>
-      <w:r>
-        <w:rPr>
-          <w:rFonts w:ascii="Times New Roman" w:hAnsi="Times New Roman" w:cs="Times New Roman"/>
-          <w:sz w:val="24"/>
-          <w:szCs w:val="24"/>
-        </w:rPr>
-        <w:fldChar w:fldCharType="end"/>
-      </w:r>
-      <w:r>
-        <w:rPr>
-          <w:rFonts w:ascii="Times New Roman" w:hAnsi="Times New Roman" w:cs="Times New Roman"/>
-          <w:sz w:val="24"/>
-          <w:szCs w:val="24"/>
-        </w:rPr>
-        <w:t>/07/2025</w:t>
+        <w:t>07/2025</w:t>
       </w:r>
     </w:p>
     <w:p>
@@ -2166,23 +2123,23 @@
         </w:rPr>
         <w:br w:type="page"/>
       </w:r>
-      <w:bookmarkStart w:id="6" w:name="_Toc52224147"/>
-      <w:bookmarkStart w:id="7" w:name="_Toc52261130"/>
-      <w:bookmarkStart w:id="8" w:name="_Toc106606891"/>
-      <w:bookmarkStart w:id="9" w:name="_Toc169941497"/>
-      <w:bookmarkStart w:id="10" w:name="_Toc170859973"/>
+      <w:bookmarkStart w:id="5" w:name="_Toc52224147"/>
+      <w:bookmarkStart w:id="6" w:name="_Toc52261130"/>
+      <w:bookmarkStart w:id="7" w:name="_Toc106606891"/>
+      <w:bookmarkStart w:id="8" w:name="_Toc169941497"/>
+      <w:bookmarkStart w:id="9" w:name="_Toc170859973"/>
       <w:r>
         <w:lastRenderedPageBreak/>
         <w:t>S</w:t>
       </w:r>
+      <w:bookmarkEnd w:id="5"/>
       <w:bookmarkEnd w:id="6"/>
       <w:bookmarkEnd w:id="7"/>
       <w:bookmarkEnd w:id="8"/>
+      <w:r>
+        <w:t>upervisor's Declaration</w:t>
+      </w:r>
       <w:bookmarkEnd w:id="9"/>
-      <w:r>
-        <w:t>upervisor's Declaration</w:t>
-      </w:r>
-      <w:bookmarkEnd w:id="10"/>
     </w:p>
     <w:p>
       <w:pPr>
@@ -2233,6 +2190,7 @@
           <w:dataBinding w:prefixMappings="xmlns:ns0='http://purl.org/dc/elements/1.1/' xmlns:ns1='http://schemas.openxmlformats.org/package/2006/metadata/core-properties' " w:xpath="/ns1:coreProperties[1]/ns0:title[1]" w:storeItemID="{6C3C8BC8-F283-45AE-878A-BAB7291924A1}"/>
           <w:text/>
         </w:sdtPr>
+        <w:sdtEndPr/>
         <w:sdtContent>
           <w:r>
             <w:rPr>
@@ -2379,7 +2337,7 @@
           <w:sz w:val="24"/>
           <w:szCs w:val="24"/>
         </w:rPr>
-        <w:t xml:space="preserve">, </w:t>
+        <w:t xml:space="preserve"> </w:t>
       </w:r>
       <w:r>
         <w:rPr>
@@ -2403,7 +2361,17 @@
           <w:sz w:val="24"/>
           <w:szCs w:val="24"/>
         </w:rPr>
-        <w:t xml:space="preserve"> semester for the partial fulfilment of the requirements for the degree of </w:t>
+        <w:t xml:space="preserve"> semester for the partial fulfilment of the requirements for the degree </w:t>
+      </w:r>
+      <w:bookmarkStart w:id="10" w:name="_GoBack"/>
+      <w:bookmarkEnd w:id="10"/>
+      <w:r>
+        <w:rPr>
+          <w:rFonts w:ascii="Times New Roman" w:hAnsi="Times New Roman" w:cs="Times New Roman"/>
+          <w:sz w:val="24"/>
+          <w:szCs w:val="24"/>
+        </w:rPr>
+        <w:t xml:space="preserve">of </w:t>
       </w:r>
       <w:r>
         <w:rPr>
@@ -2527,6 +2495,927 @@
           <w:szCs w:val="24"/>
         </w:rPr>
         <w:t>02/07/2025</w:t>
+      </w:r>
+    </w:p>
+    <w:p>
+      <w:pPr>
+        <w:spacing w:after="0" w:line="240" w:lineRule="auto"/>
+        <w:rPr>
+          <w:rFonts w:ascii="Times New Roman" w:hAnsi="Times New Roman" w:cs="Times New Roman"/>
+          <w:sz w:val="24"/>
+          <w:szCs w:val="24"/>
+        </w:rPr>
+      </w:pPr>
+      <w:r>
+        <w:rPr>
+          <w:rFonts w:ascii="Times New Roman" w:hAnsi="Times New Roman" w:cs="Times New Roman"/>
+          <w:sz w:val="24"/>
+          <w:szCs w:val="24"/>
+        </w:rPr>
+        <w:br w:type="page"/>
+      </w:r>
+    </w:p>
+    <w:p>
+      <w:pPr>
+        <w:spacing w:before="120" w:after="120" w:line="360" w:lineRule="auto"/>
+        <w:jc w:val="both"/>
+        <w:rPr>
+          <w:rFonts w:ascii="Times New Roman" w:hAnsi="Times New Roman" w:cs="Times New Roman"/>
+          <w:sz w:val="24"/>
+          <w:szCs w:val="24"/>
+        </w:rPr>
+      </w:pPr>
+      <w:r>
+        <w:rPr>
+          <w:noProof/>
+        </w:rPr>
+        <w:lastRenderedPageBreak/>
+        <mc:AlternateContent>
+          <mc:Choice Requires="wps">
+            <w:drawing>
+              <wp:anchor distT="0" distB="0" distL="114300" distR="114300" simplePos="0" relativeHeight="251678720" behindDoc="0" locked="0" layoutInCell="1" allowOverlap="1" wp14:anchorId="7F423ACE" wp14:editId="30D52632">
+                <wp:simplePos x="0" y="0"/>
+                <wp:positionH relativeFrom="margin">
+                  <wp:posOffset>-143298</wp:posOffset>
+                </wp:positionH>
+                <wp:positionV relativeFrom="paragraph">
+                  <wp:posOffset>1471295</wp:posOffset>
+                </wp:positionV>
+                <wp:extent cx="5613400" cy="4910455"/>
+                <wp:effectExtent l="0" t="0" r="6350" b="4445"/>
+                <wp:wrapNone/>
+                <wp:docPr id="307" name="Text Box 2" descr="P79TB2#y1"/>
+                <wp:cNvGraphicFramePr>
+                  <a:graphicFrameLocks xmlns:a="http://schemas.openxmlformats.org/drawingml/2006/main"/>
+                </wp:cNvGraphicFramePr>
+                <a:graphic xmlns:a="http://schemas.openxmlformats.org/drawingml/2006/main">
+                  <a:graphicData uri="http://schemas.microsoft.com/office/word/2010/wordprocessingShape">
+                    <wps:wsp>
+                      <wps:cNvSpPr txBox="1">
+                        <a:spLocks noChangeArrowheads="1"/>
+                      </wps:cNvSpPr>
+                      <wps:spPr bwMode="auto">
+                        <a:xfrm>
+                          <a:off x="0" y="0"/>
+                          <a:ext cx="5613400" cy="4910455"/>
+                        </a:xfrm>
+                        <a:prstGeom prst="rect">
+                          <a:avLst/>
+                        </a:prstGeom>
+                        <a:solidFill>
+                          <a:srgbClr val="FFFFFF"/>
+                        </a:solidFill>
+                        <a:ln w="9525">
+                          <a:noFill/>
+                          <a:miter lim="800000"/>
+                          <a:headEnd/>
+                          <a:tailEnd/>
+                        </a:ln>
+                      </wps:spPr>
+                      <wps:txbx>
+                        <w:txbxContent>
+                          <w:p>
+                            <w:pPr>
+                              <w:pStyle w:val="Heading1"/>
+                              <w:jc w:val="center"/>
+                              <w:rPr>
+                                <w:sz w:val="28"/>
+                                <w:szCs w:val="28"/>
+                              </w:rPr>
+                            </w:pPr>
+                            <w:bookmarkStart w:id="11" w:name="_Toc170859974"/>
+                            <w:r>
+                              <w:rPr>
+                                <w:sz w:val="28"/>
+                                <w:szCs w:val="28"/>
+                              </w:rPr>
+                              <w:t>Letter of Approval</w:t>
+                            </w:r>
+                            <w:bookmarkEnd w:id="11"/>
+                          </w:p>
+                          <w:p>
+                            <w:pPr>
+                              <w:jc w:val="center"/>
+                              <w:rPr>
+                                <w:rFonts w:ascii="Times New Roman" w:hAnsi="Times New Roman" w:cs="Times New Roman"/>
+                                <w:b/>
+                                <w:sz w:val="24"/>
+                                <w:szCs w:val="24"/>
+                              </w:rPr>
+                            </w:pPr>
+                          </w:p>
+                          <w:p>
+                            <w:pPr>
+                              <w:jc w:val="both"/>
+                              <w:rPr>
+                                <w:rFonts w:ascii="Times New Roman" w:hAnsi="Times New Roman" w:cs="Times New Roman"/>
+                                <w:sz w:val="24"/>
+                                <w:szCs w:val="24"/>
+                              </w:rPr>
+                            </w:pPr>
+                            <w:r>
+                              <w:rPr>
+                                <w:rFonts w:ascii="Times New Roman" w:hAnsi="Times New Roman" w:cs="Times New Roman"/>
+                                <w:sz w:val="24"/>
+                                <w:szCs w:val="24"/>
+                              </w:rPr>
+                              <w:t>We certify that we have examined this report entitled “</w:t>
+                            </w:r>
+                            <w:proofErr w:type="spellStart"/>
+                            <w:r>
+                              <w:rPr>
+                                <w:rFonts w:ascii="Times New Roman" w:hAnsi="Times New Roman" w:cs="Times New Roman"/>
+                                <w:b/>
+                                <w:sz w:val="24"/>
+                                <w:szCs w:val="24"/>
+                              </w:rPr>
+                              <w:t>Agro</w:t>
+                            </w:r>
+                            <w:proofErr w:type="spellEnd"/>
+                            <w:r>
+                              <w:rPr>
+                                <w:rFonts w:ascii="Times New Roman" w:hAnsi="Times New Roman" w:cs="Times New Roman"/>
+                                <w:b/>
+                                <w:sz w:val="24"/>
+                                <w:szCs w:val="24"/>
+                              </w:rPr>
+                              <w:t>-Tech Hub</w:t>
+                            </w:r>
+                            <w:r>
+                              <w:rPr>
+                                <w:rFonts w:ascii="Times New Roman" w:hAnsi="Times New Roman" w:cs="Times New Roman"/>
+                                <w:sz w:val="24"/>
+                                <w:szCs w:val="24"/>
+                              </w:rPr>
+                              <w:t xml:space="preserve">” and are satisfied with the project </w:t>
+                            </w:r>
+                            <w:r>
+                              <w:rPr>
+                                <w:rFonts w:ascii="Times New Roman" w:hAnsi="Times New Roman" w:cs="Times New Roman"/>
+                                <w:sz w:val="24"/>
+                                <w:szCs w:val="24"/>
+                              </w:rPr>
+                              <w:t>def</w:t>
+                            </w:r>
+                            <w:r>
+                              <w:rPr>
+                                <w:rFonts w:ascii="Times New Roman" w:hAnsi="Times New Roman" w:cs="Times New Roman"/>
+                                <w:sz w:val="24"/>
+                                <w:szCs w:val="24"/>
+                              </w:rPr>
+                              <w:t>ense. It is satisfactory in the scope and qualify as project in partial fulfillment of the requirements for the degree of BCA under Pokhara University</w:t>
+                            </w:r>
+                            <w:r>
+                              <w:rPr>
+                                <w:rFonts w:ascii="Times New Roman" w:hAnsi="Times New Roman" w:cs="Times New Roman"/>
+                                <w:sz w:val="24"/>
+                                <w:szCs w:val="24"/>
+                              </w:rPr>
+                              <w:t>.</w:t>
+                            </w:r>
+                          </w:p>
+                          <w:p>
+                            <w:pPr>
+                              <w:rPr>
+                                <w:rFonts w:ascii="Times New Roman" w:hAnsi="Times New Roman" w:cs="Times New Roman"/>
+                                <w:sz w:val="24"/>
+                                <w:szCs w:val="24"/>
+                              </w:rPr>
+                            </w:pPr>
+                          </w:p>
+                          <w:p>
+                            <w:pPr>
+                              <w:rPr>
+                                <w:rFonts w:ascii="Times New Roman" w:hAnsi="Times New Roman" w:cs="Times New Roman"/>
+                                <w:sz w:val="24"/>
+                                <w:szCs w:val="24"/>
+                              </w:rPr>
+                            </w:pPr>
+                          </w:p>
+                          <w:p>
+                            <w:pPr>
+                              <w:rPr>
+                                <w:rFonts w:ascii="Times New Roman" w:hAnsi="Times New Roman" w:cs="Times New Roman"/>
+                                <w:sz w:val="24"/>
+                                <w:szCs w:val="24"/>
+                              </w:rPr>
+                            </w:pPr>
+                          </w:p>
+                          <w:p>
+                            <w:pPr>
+                              <w:rPr>
+                                <w:rFonts w:ascii="Times New Roman" w:hAnsi="Times New Roman" w:cs="Times New Roman"/>
+                                <w:sz w:val="24"/>
+                                <w:szCs w:val="24"/>
+                              </w:rPr>
+                            </w:pPr>
+                          </w:p>
+                          <w:p>
+                            <w:pPr>
+                              <w:rPr>
+                                <w:rFonts w:ascii="Times New Roman" w:hAnsi="Times New Roman" w:cs="Times New Roman"/>
+                                <w:sz w:val="24"/>
+                                <w:szCs w:val="24"/>
+                              </w:rPr>
+                            </w:pPr>
+                          </w:p>
+                          <w:p>
+                            <w:pPr>
+                              <w:ind w:right="-280"/>
+                              <w:rPr>
+                                <w:rFonts w:ascii="Times New Roman" w:hAnsi="Times New Roman" w:cs="Times New Roman"/>
+                                <w:sz w:val="24"/>
+                                <w:szCs w:val="24"/>
+                              </w:rPr>
+                            </w:pPr>
+                            <w:r>
+                              <w:rPr>
+                                <w:rFonts w:ascii="Times New Roman" w:hAnsi="Times New Roman" w:cs="Times New Roman"/>
+                                <w:noProof/>
+                                <w:sz w:val="24"/>
+                                <w:szCs w:val="24"/>
+                              </w:rPr>
+                              <w:drawing>
+                                <wp:inline distT="0" distB="0" distL="0" distR="0" wp14:anchorId="2E7ACAA9" wp14:editId="703CCABC">
+                                  <wp:extent cx="1238250" cy="609600"/>
+                                  <wp:effectExtent l="0" t="0" r="0" b="0"/>
+                                  <wp:docPr id="3" name="Picture 3"/>
+                                  <wp:cNvGraphicFramePr>
+                                    <a:graphicFrameLocks xmlns:a="http://schemas.openxmlformats.org/drawingml/2006/main" noChangeAspect="1"/>
+                                  </wp:cNvGraphicFramePr>
+                                  <a:graphic xmlns:a="http://schemas.openxmlformats.org/drawingml/2006/main">
+                                    <a:graphicData uri="http://schemas.openxmlformats.org/drawingml/2006/picture">
+                                      <pic:pic xmlns:pic="http://schemas.openxmlformats.org/drawingml/2006/picture">
+                                        <pic:nvPicPr>
+                                          <pic:cNvPr id="0" name="Picture 2"/>
+                                          <pic:cNvPicPr>
+                                            <a:picLocks noChangeAspect="1" noChangeArrowheads="1"/>
+                                          </pic:cNvPicPr>
+                                        </pic:nvPicPr>
+                                        <pic:blipFill>
+                                          <a:blip r:embed="rId10">
+                                            <a:extLst>
+                                              <a:ext uri="{28A0092B-C50C-407E-A947-70E740481C1C}">
+                                                <a14:useLocalDpi xmlns:a14="http://schemas.microsoft.com/office/drawing/2010/main" val="0"/>
+                                              </a:ext>
+                                            </a:extLst>
+                                          </a:blip>
+                                          <a:srcRect/>
+                                          <a:stretch>
+                                            <a:fillRect/>
+                                          </a:stretch>
+                                        </pic:blipFill>
+                                        <pic:spPr bwMode="auto">
+                                          <a:xfrm>
+                                            <a:off x="0" y="0"/>
+                                            <a:ext cx="1238250" cy="609600"/>
+                                          </a:xfrm>
+                                          <a:prstGeom prst="rect">
+                                            <a:avLst/>
+                                          </a:prstGeom>
+                                          <a:noFill/>
+                                          <a:ln>
+                                            <a:noFill/>
+                                          </a:ln>
+                                        </pic:spPr>
+                                      </pic:pic>
+                                    </a:graphicData>
+                                  </a:graphic>
+                                </wp:inline>
+                              </w:drawing>
+                            </w:r>
+                            <w:r>
+                              <w:rPr>
+                                <w:rFonts w:ascii="Times New Roman" w:hAnsi="Times New Roman" w:cs="Times New Roman"/>
+                                <w:noProof/>
+                                <w:sz w:val="24"/>
+                                <w:szCs w:val="24"/>
+                              </w:rPr>
+                              <w:drawing>
+                                <wp:inline distT="0" distB="0" distL="0" distR="0" wp14:anchorId="08A4BE94" wp14:editId="7299E292">
+                                  <wp:extent cx="1504950" cy="609600"/>
+                                  <wp:effectExtent l="0" t="0" r="0" b="0"/>
+                                  <wp:docPr id="4" name="Picture 4"/>
+                                  <wp:cNvGraphicFramePr>
+                                    <a:graphicFrameLocks xmlns:a="http://schemas.openxmlformats.org/drawingml/2006/main" noChangeAspect="1"/>
+                                  </wp:cNvGraphicFramePr>
+                                  <a:graphic xmlns:a="http://schemas.openxmlformats.org/drawingml/2006/main">
+                                    <a:graphicData uri="http://schemas.openxmlformats.org/drawingml/2006/picture">
+                                      <pic:pic xmlns:pic="http://schemas.openxmlformats.org/drawingml/2006/picture">
+                                        <pic:nvPicPr>
+                                          <pic:cNvPr id="0" name="Picture 3"/>
+                                          <pic:cNvPicPr>
+                                            <a:picLocks noChangeAspect="1" noChangeArrowheads="1"/>
+                                          </pic:cNvPicPr>
+                                        </pic:nvPicPr>
+                                        <pic:blipFill>
+                                          <a:blip r:embed="rId11">
+                                            <a:extLst>
+                                              <a:ext uri="{28A0092B-C50C-407E-A947-70E740481C1C}">
+                                                <a14:useLocalDpi xmlns:a14="http://schemas.microsoft.com/office/drawing/2010/main" val="0"/>
+                                              </a:ext>
+                                            </a:extLst>
+                                          </a:blip>
+                                          <a:srcRect/>
+                                          <a:stretch>
+                                            <a:fillRect/>
+                                          </a:stretch>
+                                        </pic:blipFill>
+                                        <pic:spPr bwMode="auto">
+                                          <a:xfrm>
+                                            <a:off x="0" y="0"/>
+                                            <a:ext cx="1504950" cy="609600"/>
+                                          </a:xfrm>
+                                          <a:prstGeom prst="rect">
+                                            <a:avLst/>
+                                          </a:prstGeom>
+                                          <a:noFill/>
+                                          <a:ln>
+                                            <a:noFill/>
+                                          </a:ln>
+                                        </pic:spPr>
+                                      </pic:pic>
+                                    </a:graphicData>
+                                  </a:graphic>
+                                </wp:inline>
+                              </w:drawing>
+                            </w:r>
+                            <w:r>
+                              <w:rPr>
+                                <w:rFonts w:ascii="Times New Roman" w:hAnsi="Times New Roman" w:cs="Times New Roman"/>
+                                <w:noProof/>
+                                <w:sz w:val="24"/>
+                                <w:szCs w:val="24"/>
+                              </w:rPr>
+                              <w:drawing>
+                                <wp:inline distT="0" distB="0" distL="0" distR="0" wp14:anchorId="0E0A912C" wp14:editId="48AE06CF">
+                                  <wp:extent cx="2838450" cy="615950"/>
+                                  <wp:effectExtent l="0" t="0" r="0" b="0"/>
+                                  <wp:docPr id="8" name="Picture 8"/>
+                                  <wp:cNvGraphicFramePr>
+                                    <a:graphicFrameLocks xmlns:a="http://schemas.openxmlformats.org/drawingml/2006/main" noChangeAspect="1"/>
+                                  </wp:cNvGraphicFramePr>
+                                  <a:graphic xmlns:a="http://schemas.openxmlformats.org/drawingml/2006/main">
+                                    <a:graphicData uri="http://schemas.openxmlformats.org/drawingml/2006/picture">
+                                      <pic:pic xmlns:pic="http://schemas.openxmlformats.org/drawingml/2006/picture">
+                                        <pic:nvPicPr>
+                                          <pic:cNvPr id="0" name="Picture 5"/>
+                                          <pic:cNvPicPr>
+                                            <a:picLocks noChangeAspect="1" noChangeArrowheads="1"/>
+                                          </pic:cNvPicPr>
+                                        </pic:nvPicPr>
+                                        <pic:blipFill>
+                                          <a:blip r:embed="rId12">
+                                            <a:extLst>
+                                              <a:ext uri="{28A0092B-C50C-407E-A947-70E740481C1C}">
+                                                <a14:useLocalDpi xmlns:a14="http://schemas.microsoft.com/office/drawing/2010/main" val="0"/>
+                                              </a:ext>
+                                            </a:extLst>
+                                          </a:blip>
+                                          <a:srcRect/>
+                                          <a:stretch>
+                                            <a:fillRect/>
+                                          </a:stretch>
+                                        </pic:blipFill>
+                                        <pic:spPr bwMode="auto">
+                                          <a:xfrm>
+                                            <a:off x="0" y="0"/>
+                                            <a:ext cx="2838450" cy="615950"/>
+                                          </a:xfrm>
+                                          <a:prstGeom prst="rect">
+                                            <a:avLst/>
+                                          </a:prstGeom>
+                                          <a:noFill/>
+                                          <a:ln>
+                                            <a:noFill/>
+                                          </a:ln>
+                                        </pic:spPr>
+                                      </pic:pic>
+                                    </a:graphicData>
+                                  </a:graphic>
+                                </wp:inline>
+                              </w:drawing>
+                            </w:r>
+                          </w:p>
+                          <w:p>
+                            <w:pPr>
+                              <w:rPr>
+                                <w:rFonts w:ascii="Times New Roman" w:hAnsi="Times New Roman" w:cs="Times New Roman"/>
+                                <w:sz w:val="24"/>
+                                <w:szCs w:val="24"/>
+                              </w:rPr>
+                            </w:pPr>
+                          </w:p>
+                        </w:txbxContent>
+                      </wps:txbx>
+                      <wps:bodyPr rot="0" vert="horz" wrap="square" lIns="91440" tIns="45720" rIns="91440" bIns="45720" anchor="t" anchorCtr="0">
+                        <a:noAutofit/>
+                      </wps:bodyPr>
+                    </wps:wsp>
+                  </a:graphicData>
+                </a:graphic>
+                <wp14:sizeRelH relativeFrom="margin">
+                  <wp14:pctWidth>0</wp14:pctWidth>
+                </wp14:sizeRelH>
+                <wp14:sizeRelV relativeFrom="margin">
+                  <wp14:pctHeight>0</wp14:pctHeight>
+                </wp14:sizeRelV>
+              </wp:anchor>
+            </w:drawing>
+          </mc:Choice>
+          <mc:Fallback>
+            <w:pict>
+              <v:shapetype w14:anchorId="7F423ACE" id="_x0000_t202" coordsize="21600,21600" o:spt="202" path="m,l,21600r21600,l21600,xe">
+                <v:stroke joinstyle="miter"/>
+                <v:path gradientshapeok="t" o:connecttype="rect"/>
+              </v:shapetype>
+              <v:shape id="Text Box 2" o:spid="_x0000_s1026" type="#_x0000_t202" alt="P79TB2#y1" style="position:absolute;left:0;text-align:left;margin-left:-11.3pt;margin-top:115.85pt;width:442pt;height:386.65pt;z-index:251678720;visibility:visible;mso-wrap-style:square;mso-width-percent:0;mso-height-percent:0;mso-wrap-distance-left:9pt;mso-wrap-distance-top:0;mso-wrap-distance-right:9pt;mso-wrap-distance-bottom:0;mso-position-horizontal:absolute;mso-position-horizontal-relative:margin;mso-position-vertical:absolute;mso-position-vertical-relative:text;mso-width-percent:0;mso-height-percent:0;mso-width-relative:margin;mso-height-relative:margin;v-text-anchor:top" o:gfxdata="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" stroked="f">
+                <v:textbox>
+                  <w:txbxContent>
+                    <w:p>
+                      <w:pPr>
+                        <w:pStyle w:val="Heading1"/>
+                        <w:jc w:val="center"/>
+                        <w:rPr>
+                          <w:sz w:val="28"/>
+                          <w:szCs w:val="28"/>
+                        </w:rPr>
+                      </w:pPr>
+                      <w:bookmarkStart w:id="11" w:name="_Toc170859974"/>
+                      <w:r>
+                        <w:rPr>
+                          <w:sz w:val="28"/>
+                          <w:szCs w:val="28"/>
+                        </w:rPr>
+                        <w:t>Letter of Approval</w:t>
+                      </w:r>
+                      <w:bookmarkEnd w:id="11"/>
+                    </w:p>
+                    <w:p>
+                      <w:pPr>
+                        <w:jc w:val="center"/>
+                        <w:rPr>
+                          <w:rFonts w:ascii="Times New Roman" w:hAnsi="Times New Roman" w:cs="Times New Roman"/>
+                          <w:b/>
+                          <w:sz w:val="24"/>
+                          <w:szCs w:val="24"/>
+                        </w:rPr>
+                      </w:pPr>
+                    </w:p>
+                    <w:p>
+                      <w:pPr>
+                        <w:jc w:val="both"/>
+                        <w:rPr>
+                          <w:rFonts w:ascii="Times New Roman" w:hAnsi="Times New Roman" w:cs="Times New Roman"/>
+                          <w:sz w:val="24"/>
+                          <w:szCs w:val="24"/>
+                        </w:rPr>
+                      </w:pPr>
+                      <w:r>
+                        <w:rPr>
+                          <w:rFonts w:ascii="Times New Roman" w:hAnsi="Times New Roman" w:cs="Times New Roman"/>
+                          <w:sz w:val="24"/>
+                          <w:szCs w:val="24"/>
+                        </w:rPr>
+                        <w:t>We certify that we have examined this report entitled “</w:t>
+                      </w:r>
+                      <w:proofErr w:type="spellStart"/>
+                      <w:r>
+                        <w:rPr>
+                          <w:rFonts w:ascii="Times New Roman" w:hAnsi="Times New Roman" w:cs="Times New Roman"/>
+                          <w:b/>
+                          <w:sz w:val="24"/>
+                          <w:szCs w:val="24"/>
+                        </w:rPr>
+                        <w:t>Agro</w:t>
+                      </w:r>
+                      <w:proofErr w:type="spellEnd"/>
+                      <w:r>
+                        <w:rPr>
+                          <w:rFonts w:ascii="Times New Roman" w:hAnsi="Times New Roman" w:cs="Times New Roman"/>
+                          <w:b/>
+                          <w:sz w:val="24"/>
+                          <w:szCs w:val="24"/>
+                        </w:rPr>
+                        <w:t>-Tech Hub</w:t>
+                      </w:r>
+                      <w:r>
+                        <w:rPr>
+                          <w:rFonts w:ascii="Times New Roman" w:hAnsi="Times New Roman" w:cs="Times New Roman"/>
+                          <w:sz w:val="24"/>
+                          <w:szCs w:val="24"/>
+                        </w:rPr>
+                        <w:t xml:space="preserve">” and are satisfied with the project </w:t>
+                      </w:r>
+                      <w:r>
+                        <w:rPr>
+                          <w:rFonts w:ascii="Times New Roman" w:hAnsi="Times New Roman" w:cs="Times New Roman"/>
+                          <w:sz w:val="24"/>
+                          <w:szCs w:val="24"/>
+                        </w:rPr>
+                        <w:t>def</w:t>
+                      </w:r>
+                      <w:r>
+                        <w:rPr>
+                          <w:rFonts w:ascii="Times New Roman" w:hAnsi="Times New Roman" w:cs="Times New Roman"/>
+                          <w:sz w:val="24"/>
+                          <w:szCs w:val="24"/>
+                        </w:rPr>
+                        <w:t>ense. It is satisfactory in the scope and qualify as project in partial fulfillment of the requirements for the degree of BCA under Pokhara University</w:t>
+                      </w:r>
+                      <w:r>
+                        <w:rPr>
+                          <w:rFonts w:ascii="Times New Roman" w:hAnsi="Times New Roman" w:cs="Times New Roman"/>
+                          <w:sz w:val="24"/>
+                          <w:szCs w:val="24"/>
+                        </w:rPr>
+                        <w:t>.</w:t>
+                      </w:r>
+                    </w:p>
+                    <w:p>
+                      <w:pPr>
+                        <w:rPr>
+                          <w:rFonts w:ascii="Times New Roman" w:hAnsi="Times New Roman" w:cs="Times New Roman"/>
+                          <w:sz w:val="24"/>
+                          <w:szCs w:val="24"/>
+                        </w:rPr>
+                      </w:pPr>
+                    </w:p>
+                    <w:p>
+                      <w:pPr>
+                        <w:rPr>
+                          <w:rFonts w:ascii="Times New Roman" w:hAnsi="Times New Roman" w:cs="Times New Roman"/>
+                          <w:sz w:val="24"/>
+                          <w:szCs w:val="24"/>
+                        </w:rPr>
+                      </w:pPr>
+                    </w:p>
+                    <w:p>
+                      <w:pPr>
+                        <w:rPr>
+                          <w:rFonts w:ascii="Times New Roman" w:hAnsi="Times New Roman" w:cs="Times New Roman"/>
+                          <w:sz w:val="24"/>
+                          <w:szCs w:val="24"/>
+                        </w:rPr>
+                      </w:pPr>
+                    </w:p>
+                    <w:p>
+                      <w:pPr>
+                        <w:rPr>
+                          <w:rFonts w:ascii="Times New Roman" w:hAnsi="Times New Roman" w:cs="Times New Roman"/>
+                          <w:sz w:val="24"/>
+                          <w:szCs w:val="24"/>
+                        </w:rPr>
+                      </w:pPr>
+                    </w:p>
+                    <w:p>
+                      <w:pPr>
+                        <w:rPr>
+                          <w:rFonts w:ascii="Times New Roman" w:hAnsi="Times New Roman" w:cs="Times New Roman"/>
+                          <w:sz w:val="24"/>
+                          <w:szCs w:val="24"/>
+                        </w:rPr>
+                      </w:pPr>
+                    </w:p>
+                    <w:p>
+                      <w:pPr>
+                        <w:ind w:right="-280"/>
+                        <w:rPr>
+                          <w:rFonts w:ascii="Times New Roman" w:hAnsi="Times New Roman" w:cs="Times New Roman"/>
+                          <w:sz w:val="24"/>
+                          <w:szCs w:val="24"/>
+                        </w:rPr>
+                      </w:pPr>
+                      <w:r>
+                        <w:rPr>
+                          <w:rFonts w:ascii="Times New Roman" w:hAnsi="Times New Roman" w:cs="Times New Roman"/>
+                          <w:noProof/>
+                          <w:sz w:val="24"/>
+                          <w:szCs w:val="24"/>
+                        </w:rPr>
+                        <w:drawing>
+                          <wp:inline distT="0" distB="0" distL="0" distR="0" wp14:anchorId="2E7ACAA9" wp14:editId="703CCABC">
+                            <wp:extent cx="1238250" cy="609600"/>
+                            <wp:effectExtent l="0" t="0" r="0" b="0"/>
+                            <wp:docPr id="3" name="Picture 3"/>
+                            <wp:cNvGraphicFramePr>
+                              <a:graphicFrameLocks xmlns:a="http://schemas.openxmlformats.org/drawingml/2006/main" noChangeAspect="1"/>
+                            </wp:cNvGraphicFramePr>
+                            <a:graphic xmlns:a="http://schemas.openxmlformats.org/drawingml/2006/main">
+                              <a:graphicData uri="http://schemas.openxmlformats.org/drawingml/2006/picture">
+                                <pic:pic xmlns:pic="http://schemas.openxmlformats.org/drawingml/2006/picture">
+                                  <pic:nvPicPr>
+                                    <pic:cNvPr id="0" name="Picture 2"/>
+                                    <pic:cNvPicPr>
+                                      <a:picLocks noChangeAspect="1" noChangeArrowheads="1"/>
+                                    </pic:cNvPicPr>
+                                  </pic:nvPicPr>
+                                  <pic:blipFill>
+                                    <a:blip r:embed="rId13">
+                                      <a:extLst>
+                                        <a:ext uri="{28A0092B-C50C-407E-A947-70E740481C1C}">
+                                          <a14:useLocalDpi xmlns:a14="http://schemas.microsoft.com/office/drawing/2010/main" val="0"/>
+                                        </a:ext>
+                                      </a:extLst>
+                                    </a:blip>
+                                    <a:srcRect/>
+                                    <a:stretch>
+                                      <a:fillRect/>
+                                    </a:stretch>
+                                  </pic:blipFill>
+                                  <pic:spPr bwMode="auto">
+                                    <a:xfrm>
+                                      <a:off x="0" y="0"/>
+                                      <a:ext cx="1238250" cy="609600"/>
+                                    </a:xfrm>
+                                    <a:prstGeom prst="rect">
+                                      <a:avLst/>
+                                    </a:prstGeom>
+                                    <a:noFill/>
+                                    <a:ln>
+                                      <a:noFill/>
+                                    </a:ln>
+                                  </pic:spPr>
+                                </pic:pic>
+                              </a:graphicData>
+                            </a:graphic>
+                          </wp:inline>
+                        </w:drawing>
+                      </w:r>
+                      <w:r>
+                        <w:rPr>
+                          <w:rFonts w:ascii="Times New Roman" w:hAnsi="Times New Roman" w:cs="Times New Roman"/>
+                          <w:noProof/>
+                          <w:sz w:val="24"/>
+                          <w:szCs w:val="24"/>
+                        </w:rPr>
+                        <w:drawing>
+                          <wp:inline distT="0" distB="0" distL="0" distR="0" wp14:anchorId="08A4BE94" wp14:editId="7299E292">
+                            <wp:extent cx="1504950" cy="609600"/>
+                            <wp:effectExtent l="0" t="0" r="0" b="0"/>
+                            <wp:docPr id="4" name="Picture 4"/>
+                            <wp:cNvGraphicFramePr>
+                              <a:graphicFrameLocks xmlns:a="http://schemas.openxmlformats.org/drawingml/2006/main" noChangeAspect="1"/>
+                            </wp:cNvGraphicFramePr>
+                            <a:graphic xmlns:a="http://schemas.openxmlformats.org/drawingml/2006/main">
+                              <a:graphicData uri="http://schemas.openxmlformats.org/drawingml/2006/picture">
+                                <pic:pic xmlns:pic="http://schemas.openxmlformats.org/drawingml/2006/picture">
+                                  <pic:nvPicPr>
+                                    <pic:cNvPr id="0" name="Picture 3"/>
+                                    <pic:cNvPicPr>
+                                      <a:picLocks noChangeAspect="1" noChangeArrowheads="1"/>
+                                    </pic:cNvPicPr>
+                                  </pic:nvPicPr>
+                                  <pic:blipFill>
+                                    <a:blip r:embed="rId14">
+                                      <a:extLst>
+                                        <a:ext uri="{28A0092B-C50C-407E-A947-70E740481C1C}">
+                                          <a14:useLocalDpi xmlns:a14="http://schemas.microsoft.com/office/drawing/2010/main" val="0"/>
+                                        </a:ext>
+                                      </a:extLst>
+                                    </a:blip>
+                                    <a:srcRect/>
+                                    <a:stretch>
+                                      <a:fillRect/>
+                                    </a:stretch>
+                                  </pic:blipFill>
+                                  <pic:spPr bwMode="auto">
+                                    <a:xfrm>
+                                      <a:off x="0" y="0"/>
+                                      <a:ext cx="1504950" cy="609600"/>
+                                    </a:xfrm>
+                                    <a:prstGeom prst="rect">
+                                      <a:avLst/>
+                                    </a:prstGeom>
+                                    <a:noFill/>
+                                    <a:ln>
+                                      <a:noFill/>
+                                    </a:ln>
+                                  </pic:spPr>
+                                </pic:pic>
+                              </a:graphicData>
+                            </a:graphic>
+                          </wp:inline>
+                        </w:drawing>
+                      </w:r>
+                      <w:r>
+                        <w:rPr>
+                          <w:rFonts w:ascii="Times New Roman" w:hAnsi="Times New Roman" w:cs="Times New Roman"/>
+                          <w:noProof/>
+                          <w:sz w:val="24"/>
+                          <w:szCs w:val="24"/>
+                        </w:rPr>
+                        <w:drawing>
+                          <wp:inline distT="0" distB="0" distL="0" distR="0" wp14:anchorId="0E0A912C" wp14:editId="48AE06CF">
+                            <wp:extent cx="2838450" cy="615950"/>
+                            <wp:effectExtent l="0" t="0" r="0" b="0"/>
+                            <wp:docPr id="8" name="Picture 8"/>
+                            <wp:cNvGraphicFramePr>
+                              <a:graphicFrameLocks xmlns:a="http://schemas.openxmlformats.org/drawingml/2006/main" noChangeAspect="1"/>
+                            </wp:cNvGraphicFramePr>
+                            <a:graphic xmlns:a="http://schemas.openxmlformats.org/drawingml/2006/main">
+                              <a:graphicData uri="http://schemas.openxmlformats.org/drawingml/2006/picture">
+                                <pic:pic xmlns:pic="http://schemas.openxmlformats.org/drawingml/2006/picture">
+                                  <pic:nvPicPr>
+                                    <pic:cNvPr id="0" name="Picture 5"/>
+                                    <pic:cNvPicPr>
+                                      <a:picLocks noChangeAspect="1" noChangeArrowheads="1"/>
+                                    </pic:cNvPicPr>
+                                  </pic:nvPicPr>
+                                  <pic:blipFill>
+                                    <a:blip r:embed="rId15">
+                                      <a:extLst>
+                                        <a:ext uri="{28A0092B-C50C-407E-A947-70E740481C1C}">
+                                          <a14:useLocalDpi xmlns:a14="http://schemas.microsoft.com/office/drawing/2010/main" val="0"/>
+                                        </a:ext>
+                                      </a:extLst>
+                                    </a:blip>
+                                    <a:srcRect/>
+                                    <a:stretch>
+                                      <a:fillRect/>
+                                    </a:stretch>
+                                  </pic:blipFill>
+                                  <pic:spPr bwMode="auto">
+                                    <a:xfrm>
+                                      <a:off x="0" y="0"/>
+                                      <a:ext cx="2838450" cy="615950"/>
+                                    </a:xfrm>
+                                    <a:prstGeom prst="rect">
+                                      <a:avLst/>
+                                    </a:prstGeom>
+                                    <a:noFill/>
+                                    <a:ln>
+                                      <a:noFill/>
+                                    </a:ln>
+                                  </pic:spPr>
+                                </pic:pic>
+                              </a:graphicData>
+                            </a:graphic>
+                          </wp:inline>
+                        </w:drawing>
+                      </w:r>
+                    </w:p>
+                    <w:p>
+                      <w:pPr>
+                        <w:rPr>
+                          <w:rFonts w:ascii="Times New Roman" w:hAnsi="Times New Roman" w:cs="Times New Roman"/>
+                          <w:sz w:val="24"/>
+                          <w:szCs w:val="24"/>
+                        </w:rPr>
+                      </w:pPr>
+                    </w:p>
+                  </w:txbxContent>
+                </v:textbox>
+                <w10:wrap anchorx="margin"/>
+              </v:shape>
+            </w:pict>
+          </mc:Fallback>
+        </mc:AlternateContent>
+      </w:r>
+      <w:r>
+        <w:rPr>
+          <w:rFonts w:ascii="Times New Roman" w:hAnsi="Times New Roman" w:cs="Times New Roman"/>
+          <w:b/>
+          <w:noProof/>
+          <w:sz w:val="44"/>
+          <w:szCs w:val="44"/>
+        </w:rPr>
+        <w:drawing>
+          <wp:anchor distT="0" distB="0" distL="114300" distR="114300" simplePos="0" relativeHeight="251659263" behindDoc="0" locked="0" layoutInCell="1" allowOverlap="1" wp14:anchorId="5707D937" wp14:editId="290F9B88">
+            <wp:simplePos x="0" y="0"/>
+            <wp:positionH relativeFrom="column">
+              <wp:posOffset>-212090</wp:posOffset>
+            </wp:positionH>
+            <wp:positionV relativeFrom="paragraph">
+              <wp:posOffset>0</wp:posOffset>
+            </wp:positionV>
+            <wp:extent cx="5901055" cy="8690610"/>
+            <wp:effectExtent l="0" t="0" r="4445" b="0"/>
+            <wp:wrapTopAndBottom/>
+            <wp:docPr id="1" name="Picture 1" descr="P79#yIS1"/>
+            <wp:cNvGraphicFramePr>
+              <a:graphicFrameLocks xmlns:a="http://schemas.openxmlformats.org/drawingml/2006/main" noChangeAspect="1"/>
+            </wp:cNvGraphicFramePr>
+            <a:graphic xmlns:a="http://schemas.openxmlformats.org/drawingml/2006/main">
+              <a:graphicData uri="http://schemas.openxmlformats.org/drawingml/2006/picture">
+                <pic:pic xmlns:pic="http://schemas.openxmlformats.org/drawingml/2006/picture">
+                  <pic:nvPicPr>
+                    <pic:cNvPr id="1" name="Picture 1" descr="P79#yIS1"/>
+                    <pic:cNvPicPr/>
+                  </pic:nvPicPr>
+                  <pic:blipFill>
+                    <a:blip r:embed="rId16">
+                      <a:extLst>
+                        <a:ext uri="{28A0092B-C50C-407E-A947-70E740481C1C}">
+                          <a14:useLocalDpi xmlns:a14="http://schemas.microsoft.com/office/drawing/2010/main" val="0"/>
+                        </a:ext>
+                      </a:extLst>
+                    </a:blip>
+                    <a:stretch>
+                      <a:fillRect/>
+                    </a:stretch>
+                  </pic:blipFill>
+                  <pic:spPr>
+                    <a:xfrm>
+                      <a:off x="0" y="0"/>
+                      <a:ext cx="5901055" cy="8690610"/>
+                    </a:xfrm>
+                    <a:prstGeom prst="rect">
+                      <a:avLst/>
+                    </a:prstGeom>
+                  </pic:spPr>
+                </pic:pic>
+              </a:graphicData>
+            </a:graphic>
+            <wp14:sizeRelH relativeFrom="margin">
+              <wp14:pctWidth>0</wp14:pctWidth>
+            </wp14:sizeRelH>
+          </wp:anchor>
+        </w:drawing>
+      </w:r>
+    </w:p>
+    <w:p>
+      <w:pPr>
+        <w:pStyle w:val="Heading1"/>
+        <w:spacing w:line="360" w:lineRule="auto"/>
+        <w:jc w:val="center"/>
+      </w:pPr>
+      <w:bookmarkStart w:id="12" w:name="_Toc169941499"/>
+      <w:bookmarkStart w:id="13" w:name="_Toc170859975"/>
+      <w:r>
+        <w:lastRenderedPageBreak/>
+        <w:t>A</w:t>
+      </w:r>
+      <w:bookmarkEnd w:id="12"/>
+      <w:r>
+        <w:t>bstract</w:t>
+      </w:r>
+      <w:bookmarkEnd w:id="13"/>
+    </w:p>
+    <w:p>
+      <w:pPr>
+        <w:pStyle w:val="BodyText"/>
+        <w:spacing w:line="360" w:lineRule="auto"/>
+        <w:jc w:val="both"/>
+      </w:pPr>
+      <w:r>
+        <w:t xml:space="preserve">Farming is a way of life for many people in Nepal, but farmers often struggle with issues like poor market access, lack of timely advice, and limited use of modern tools. </w:t>
+      </w:r>
+      <w:proofErr w:type="spellStart"/>
+      <w:r>
+        <w:rPr>
+          <w:iCs/>
+        </w:rPr>
+        <w:t>Agro</w:t>
+      </w:r>
+      <w:proofErr w:type="spellEnd"/>
+      <w:r>
+        <w:rPr>
+          <w:iCs/>
+        </w:rPr>
+        <w:t>-Tech Hub</w:t>
+      </w:r>
+      <w:r>
+        <w:t xml:space="preserve"> was developed to help solve these challenges using technology. It’s a user-friendly digital platform that connects farmers directly with buyers, provides expert farming tips based on local conditions, and even offers access to financial services like loans and insurance. The platform also encourages farmers to share experiences and learn from each other, building a strong farming community. Built using Flutter and Django, </w:t>
+      </w:r>
+      <w:proofErr w:type="spellStart"/>
+      <w:r>
+        <w:t>Agro</w:t>
+      </w:r>
+      <w:proofErr w:type="spellEnd"/>
+      <w:r>
+        <w:t>-Tech Hub is designed to work well even in remote areas with basic smartphones. By making the farming process more efficient, informed, and connected, this project aims to help farmers increase their productivity, earn better incomes, and bring positive change to agriculture in Nepal.</w:t>
+      </w:r>
+    </w:p>
+    <w:p>
+      <w:pPr>
+        <w:pStyle w:val="BodyText"/>
+        <w:spacing w:line="360" w:lineRule="auto"/>
+        <w:jc w:val="both"/>
+      </w:pPr>
+    </w:p>
+    <w:p>
+      <w:pPr>
+        <w:pStyle w:val="BodyText"/>
+        <w:spacing w:line="360" w:lineRule="auto"/>
+        <w:jc w:val="both"/>
+      </w:pPr>
+      <w:r>
+        <w:rPr>
+          <w:b/>
+          <w:bCs/>
+        </w:rPr>
+        <w:t>Keywords:</w:t>
+      </w:r>
+      <w:r>
+        <w:rPr>
+          <w:b/>
+          <w:bCs/>
+        </w:rPr>
+        <w:t xml:space="preserve"> </w:t>
+      </w:r>
+      <w:r>
+        <w:t>smart farming, market access, crop monitoring, community platform, financial inclusion, Flutter, Django, smallholder farmers.</w:t>
       </w:r>
     </w:p>
     <w:p>
@@ -3709,7 +4598,14 @@
           <w:szCs w:val="32"/>
         </w:rPr>
       </w:pPr>
-      <w:r>
+    </w:p>
+    <w:p>
+      <w:pPr>
+        <w:pStyle w:val="TableofFigures"/>
+        <w:tabs>
+          <w:tab w:val="right" w:leader="dot" w:pos="8297"/>
+        </w:tabs>
+        <w:jc w:val="center"/>
         <w:rPr>
           <w:rFonts w:eastAsia="Times New Roman" w:cs="Times New Roman"/>
           <w:b/>
@@ -3717,6 +4613,32 @@
           <w:sz w:val="32"/>
           <w:szCs w:val="32"/>
         </w:rPr>
+      </w:pPr>
+    </w:p>
+    <w:p>
+      <w:pPr>
+        <w:pStyle w:val="TableofFigures"/>
+        <w:tabs>
+          <w:tab w:val="right" w:leader="dot" w:pos="8297"/>
+        </w:tabs>
+        <w:jc w:val="center"/>
+        <w:rPr>
+          <w:rFonts w:eastAsia="Times New Roman" w:cs="Times New Roman"/>
+          <w:b/>
+          <w:bCs/>
+          <w:sz w:val="32"/>
+          <w:szCs w:val="32"/>
+        </w:rPr>
+      </w:pPr>
+      <w:r>
+        <w:rPr>
+          <w:rFonts w:eastAsia="Times New Roman" w:cs="Times New Roman"/>
+          <w:b/>
+          <w:bCs/>
+          <w:sz w:val="32"/>
+          <w:szCs w:val="32"/>
+        </w:rPr>
+        <w:lastRenderedPageBreak/>
         <w:t>List of Figures</w:t>
       </w:r>
     </w:p>
@@ -3992,6 +4914,527 @@
     </w:p>
     <w:p>
       <w:pPr>
+        <w:rPr>
+          <w:lang w:bidi="ar-SA"/>
+        </w:rPr>
+      </w:pPr>
+    </w:p>
+    <w:p>
+      <w:pPr>
+        <w:rPr>
+          <w:lang w:bidi="ar-SA"/>
+        </w:rPr>
+      </w:pPr>
+    </w:p>
+    <w:p>
+      <w:pPr>
+        <w:spacing w:after="0" w:line="240" w:lineRule="auto"/>
+        <w:rPr>
+          <w:lang w:bidi="ar-SA"/>
+        </w:rPr>
+      </w:pPr>
+      <w:r>
+        <w:rPr>
+          <w:lang w:bidi="ar-SA"/>
+        </w:rPr>
+        <w:br w:type="page"/>
+      </w:r>
+    </w:p>
+    <w:p>
+      <w:pPr>
+        <w:pStyle w:val="Heading1"/>
+        <w:spacing w:line="360" w:lineRule="auto"/>
+        <w:jc w:val="center"/>
+        <w:rPr>
+          <w:rFonts w:cs="Times New Roman"/>
+        </w:rPr>
+      </w:pPr>
+      <w:bookmarkStart w:id="14" w:name="_Toc170859977"/>
+      <w:r>
+        <w:rPr>
+          <w:rFonts w:cs="Times New Roman"/>
+        </w:rPr>
+        <w:lastRenderedPageBreak/>
+        <w:t>A</w:t>
+      </w:r>
+      <w:r>
+        <w:rPr>
+          <w:rFonts w:cs="Times New Roman"/>
+        </w:rPr>
+        <w:t>bbreviations</w:t>
+      </w:r>
+      <w:bookmarkEnd w:id="14"/>
+    </w:p>
+    <w:tbl>
+      <w:tblPr>
+        <w:tblStyle w:val="TableGridLight"/>
+        <w:tblpPr w:leftFromText="180" w:rightFromText="180" w:vertAnchor="text" w:tblpY="633"/>
+        <w:tblW w:w="8728" w:type="dxa"/>
+        <w:tblBorders>
+          <w:top w:val="single" w:sz="12" w:space="0" w:color="auto"/>
+          <w:left w:val="single" w:sz="12" w:space="0" w:color="auto"/>
+          <w:bottom w:val="single" w:sz="12" w:space="0" w:color="auto"/>
+          <w:right w:val="single" w:sz="12" w:space="0" w:color="auto"/>
+          <w:insideH w:val="single" w:sz="12" w:space="0" w:color="auto"/>
+          <w:insideV w:val="single" w:sz="12" w:space="0" w:color="auto"/>
+        </w:tblBorders>
+        <w:tblLook w:val="01E0" w:firstRow="1" w:lastRow="1" w:firstColumn="1" w:lastColumn="1" w:noHBand="0" w:noVBand="0"/>
+      </w:tblPr>
+      <w:tblGrid>
+        <w:gridCol w:w="1629"/>
+        <w:gridCol w:w="7099"/>
+      </w:tblGrid>
+      <w:tr>
+        <w:trPr>
+          <w:trHeight w:val="510"/>
+        </w:trPr>
+        <w:tc>
+          <w:tcPr>
+            <w:tcW w:w="1629" w:type="dxa"/>
+            <w:tcBorders>
+              <w:top w:val="single" w:sz="4" w:space="0" w:color="auto"/>
+              <w:left w:val="single" w:sz="4" w:space="0" w:color="auto"/>
+              <w:bottom w:val="single" w:sz="4" w:space="0" w:color="auto"/>
+              <w:right w:val="single" w:sz="2" w:space="0" w:color="auto"/>
+            </w:tcBorders>
+            <w:vAlign w:val="center"/>
+          </w:tcPr>
+          <w:p>
+            <w:pPr>
+              <w:spacing w:line="360" w:lineRule="auto"/>
+              <w:jc w:val="center"/>
+              <w:rPr>
+                <w:rFonts w:ascii="Times New Roman" w:hAnsi="Times New Roman" w:cs="Times New Roman"/>
+                <w:sz w:val="24"/>
+              </w:rPr>
+            </w:pPr>
+            <w:r>
+              <w:rPr>
+                <w:rFonts w:ascii="Times New Roman" w:hAnsi="Times New Roman" w:cs="Times New Roman"/>
+                <w:sz w:val="24"/>
+              </w:rPr>
+              <w:t>BCA</w:t>
+            </w:r>
+          </w:p>
+        </w:tc>
+        <w:tc>
+          <w:tcPr>
+            <w:tcW w:w="7099" w:type="dxa"/>
+            <w:tcBorders>
+              <w:top w:val="single" w:sz="2" w:space="0" w:color="auto"/>
+              <w:left w:val="single" w:sz="2" w:space="0" w:color="auto"/>
+              <w:bottom w:val="single" w:sz="4" w:space="0" w:color="auto"/>
+              <w:right w:val="single" w:sz="2" w:space="0" w:color="auto"/>
+            </w:tcBorders>
+            <w:vAlign w:val="center"/>
+          </w:tcPr>
+          <w:p>
+            <w:pPr>
+              <w:spacing w:line="360" w:lineRule="auto"/>
+              <w:jc w:val="center"/>
+              <w:rPr>
+                <w:rFonts w:ascii="Times New Roman" w:hAnsi="Times New Roman" w:cs="Times New Roman"/>
+                <w:sz w:val="24"/>
+              </w:rPr>
+            </w:pPr>
+            <w:r>
+              <w:rPr>
+                <w:rFonts w:ascii="Times New Roman" w:hAnsi="Times New Roman" w:cs="Times New Roman"/>
+                <w:sz w:val="24"/>
+              </w:rPr>
+              <w:t>Bachelor of Computer Application</w:t>
+            </w:r>
+          </w:p>
+        </w:tc>
+      </w:tr>
+      <w:tr>
+        <w:trPr>
+          <w:trHeight w:val="510"/>
+        </w:trPr>
+        <w:tc>
+          <w:tcPr>
+            <w:tcW w:w="1629" w:type="dxa"/>
+            <w:tcBorders>
+              <w:top w:val="single" w:sz="4" w:space="0" w:color="auto"/>
+              <w:left w:val="single" w:sz="2" w:space="0" w:color="auto"/>
+              <w:bottom w:val="single" w:sz="4" w:space="0" w:color="auto"/>
+              <w:right w:val="single" w:sz="2" w:space="0" w:color="auto"/>
+            </w:tcBorders>
+            <w:vAlign w:val="center"/>
+          </w:tcPr>
+          <w:p>
+            <w:pPr>
+              <w:spacing w:line="360" w:lineRule="auto"/>
+              <w:jc w:val="center"/>
+              <w:rPr>
+                <w:rFonts w:ascii="Times New Roman" w:hAnsi="Times New Roman" w:cs="Times New Roman"/>
+                <w:sz w:val="24"/>
+              </w:rPr>
+            </w:pPr>
+            <w:r>
+              <w:rPr>
+                <w:rFonts w:ascii="Times New Roman" w:hAnsi="Times New Roman" w:cs="Times New Roman"/>
+                <w:sz w:val="24"/>
+              </w:rPr>
+              <w:t>PU</w:t>
+            </w:r>
+          </w:p>
+        </w:tc>
+        <w:tc>
+          <w:tcPr>
+            <w:tcW w:w="7099" w:type="dxa"/>
+            <w:tcBorders>
+              <w:top w:val="single" w:sz="4" w:space="0" w:color="auto"/>
+              <w:left w:val="single" w:sz="2" w:space="0" w:color="auto"/>
+              <w:bottom w:val="single" w:sz="4" w:space="0" w:color="auto"/>
+              <w:right w:val="single" w:sz="2" w:space="0" w:color="auto"/>
+            </w:tcBorders>
+            <w:vAlign w:val="center"/>
+          </w:tcPr>
+          <w:p>
+            <w:pPr>
+              <w:spacing w:line="360" w:lineRule="auto"/>
+              <w:jc w:val="center"/>
+              <w:rPr>
+                <w:rFonts w:ascii="Times New Roman" w:hAnsi="Times New Roman" w:cs="Times New Roman"/>
+                <w:sz w:val="24"/>
+              </w:rPr>
+            </w:pPr>
+            <w:r>
+              <w:rPr>
+                <w:rFonts w:ascii="Times New Roman" w:hAnsi="Times New Roman" w:cs="Times New Roman"/>
+                <w:sz w:val="24"/>
+              </w:rPr>
+              <w:t>Pokhara University</w:t>
+            </w:r>
+          </w:p>
+        </w:tc>
+      </w:tr>
+      <w:tr>
+        <w:trPr>
+          <w:trHeight w:val="510"/>
+        </w:trPr>
+        <w:tc>
+          <w:tcPr>
+            <w:tcW w:w="1629" w:type="dxa"/>
+            <w:tcBorders>
+              <w:top w:val="single" w:sz="4" w:space="0" w:color="auto"/>
+              <w:left w:val="single" w:sz="4" w:space="0" w:color="auto"/>
+              <w:bottom w:val="single" w:sz="4" w:space="0" w:color="auto"/>
+              <w:right w:val="single" w:sz="4" w:space="0" w:color="auto"/>
+            </w:tcBorders>
+            <w:vAlign w:val="center"/>
+          </w:tcPr>
+          <w:p>
+            <w:pPr>
+              <w:spacing w:line="360" w:lineRule="auto"/>
+              <w:jc w:val="center"/>
+              <w:rPr>
+                <w:rFonts w:ascii="Times New Roman" w:hAnsi="Times New Roman" w:cs="Times New Roman"/>
+                <w:sz w:val="24"/>
+              </w:rPr>
+            </w:pPr>
+            <w:r>
+              <w:rPr>
+                <w:rFonts w:ascii="Times New Roman" w:hAnsi="Times New Roman" w:cs="Times New Roman"/>
+                <w:sz w:val="24"/>
+              </w:rPr>
+              <w:t>ERD</w:t>
+            </w:r>
+          </w:p>
+        </w:tc>
+        <w:tc>
+          <w:tcPr>
+            <w:tcW w:w="7099" w:type="dxa"/>
+            <w:tcBorders>
+              <w:top w:val="single" w:sz="4" w:space="0" w:color="auto"/>
+              <w:left w:val="single" w:sz="4" w:space="0" w:color="auto"/>
+              <w:bottom w:val="single" w:sz="4" w:space="0" w:color="auto"/>
+              <w:right w:val="single" w:sz="2" w:space="0" w:color="auto"/>
+            </w:tcBorders>
+            <w:vAlign w:val="center"/>
+          </w:tcPr>
+          <w:p>
+            <w:pPr>
+              <w:spacing w:line="360" w:lineRule="auto"/>
+              <w:jc w:val="center"/>
+              <w:rPr>
+                <w:rFonts w:ascii="Times New Roman" w:hAnsi="Times New Roman" w:cs="Times New Roman"/>
+                <w:sz w:val="24"/>
+              </w:rPr>
+            </w:pPr>
+            <w:r>
+              <w:rPr>
+                <w:rFonts w:ascii="Times New Roman" w:hAnsi="Times New Roman" w:cs="Times New Roman"/>
+                <w:sz w:val="24"/>
+              </w:rPr>
+              <w:t>Entity Relationship Diagram</w:t>
+            </w:r>
+          </w:p>
+        </w:tc>
+      </w:tr>
+      <w:tr>
+        <w:trPr>
+          <w:trHeight w:val="510"/>
+        </w:trPr>
+        <w:tc>
+          <w:tcPr>
+            <w:tcW w:w="1629" w:type="dxa"/>
+            <w:tcBorders>
+              <w:top w:val="single" w:sz="4" w:space="0" w:color="auto"/>
+              <w:left w:val="single" w:sz="4" w:space="0" w:color="auto"/>
+              <w:bottom w:val="single" w:sz="4" w:space="0" w:color="auto"/>
+              <w:right w:val="single" w:sz="4" w:space="0" w:color="auto"/>
+            </w:tcBorders>
+            <w:vAlign w:val="center"/>
+          </w:tcPr>
+          <w:p>
+            <w:pPr>
+              <w:spacing w:line="360" w:lineRule="auto"/>
+              <w:jc w:val="center"/>
+              <w:rPr>
+                <w:rFonts w:ascii="Times New Roman" w:hAnsi="Times New Roman" w:cs="Times New Roman"/>
+                <w:sz w:val="24"/>
+              </w:rPr>
+            </w:pPr>
+            <w:r>
+              <w:rPr>
+                <w:rFonts w:ascii="Times New Roman" w:hAnsi="Times New Roman" w:cs="Times New Roman"/>
+                <w:sz w:val="24"/>
+              </w:rPr>
+              <w:t>DFD</w:t>
+            </w:r>
+          </w:p>
+        </w:tc>
+        <w:tc>
+          <w:tcPr>
+            <w:tcW w:w="7099" w:type="dxa"/>
+            <w:tcBorders>
+              <w:top w:val="single" w:sz="4" w:space="0" w:color="auto"/>
+              <w:left w:val="single" w:sz="4" w:space="0" w:color="auto"/>
+              <w:bottom w:val="single" w:sz="4" w:space="0" w:color="auto"/>
+              <w:right w:val="single" w:sz="2" w:space="0" w:color="auto"/>
+            </w:tcBorders>
+            <w:vAlign w:val="center"/>
+          </w:tcPr>
+          <w:p>
+            <w:pPr>
+              <w:spacing w:line="360" w:lineRule="auto"/>
+              <w:jc w:val="center"/>
+              <w:rPr>
+                <w:rFonts w:ascii="Times New Roman" w:hAnsi="Times New Roman" w:cs="Times New Roman"/>
+                <w:sz w:val="24"/>
+              </w:rPr>
+            </w:pPr>
+            <w:r>
+              <w:rPr>
+                <w:rFonts w:ascii="Times New Roman" w:hAnsi="Times New Roman" w:cs="Times New Roman"/>
+                <w:sz w:val="24"/>
+              </w:rPr>
+              <w:t>Data Flow Diagram</w:t>
+            </w:r>
+          </w:p>
+        </w:tc>
+      </w:tr>
+      <w:tr>
+        <w:trPr>
+          <w:trHeight w:val="510"/>
+        </w:trPr>
+        <w:tc>
+          <w:tcPr>
+            <w:tcW w:w="1629" w:type="dxa"/>
+            <w:tcBorders>
+              <w:top w:val="single" w:sz="4" w:space="0" w:color="auto"/>
+              <w:left w:val="single" w:sz="4" w:space="0" w:color="auto"/>
+              <w:bottom w:val="single" w:sz="4" w:space="0" w:color="auto"/>
+              <w:right w:val="single" w:sz="4" w:space="0" w:color="auto"/>
+            </w:tcBorders>
+            <w:vAlign w:val="center"/>
+          </w:tcPr>
+          <w:p>
+            <w:pPr>
+              <w:spacing w:line="360" w:lineRule="auto"/>
+              <w:jc w:val="center"/>
+              <w:rPr>
+                <w:rFonts w:ascii="Times New Roman" w:hAnsi="Times New Roman" w:cs="Times New Roman"/>
+                <w:sz w:val="24"/>
+              </w:rPr>
+            </w:pPr>
+            <w:r>
+              <w:rPr>
+                <w:rFonts w:ascii="Times New Roman" w:hAnsi="Times New Roman" w:cs="Times New Roman"/>
+                <w:sz w:val="24"/>
+              </w:rPr>
+              <w:t>IT</w:t>
+            </w:r>
+          </w:p>
+        </w:tc>
+        <w:tc>
+          <w:tcPr>
+            <w:tcW w:w="7099" w:type="dxa"/>
+            <w:tcBorders>
+              <w:top w:val="single" w:sz="4" w:space="0" w:color="auto"/>
+              <w:left w:val="single" w:sz="4" w:space="0" w:color="auto"/>
+              <w:bottom w:val="single" w:sz="4" w:space="0" w:color="auto"/>
+              <w:right w:val="single" w:sz="2" w:space="0" w:color="auto"/>
+            </w:tcBorders>
+            <w:vAlign w:val="center"/>
+          </w:tcPr>
+          <w:p>
+            <w:pPr>
+              <w:spacing w:line="360" w:lineRule="auto"/>
+              <w:jc w:val="center"/>
+              <w:rPr>
+                <w:rFonts w:ascii="Times New Roman" w:hAnsi="Times New Roman" w:cs="Times New Roman"/>
+                <w:sz w:val="24"/>
+              </w:rPr>
+            </w:pPr>
+            <w:r>
+              <w:rPr>
+                <w:rFonts w:ascii="Times New Roman" w:hAnsi="Times New Roman" w:cs="Times New Roman"/>
+                <w:sz w:val="24"/>
+              </w:rPr>
+              <w:t>Information Technology</w:t>
+            </w:r>
+          </w:p>
+        </w:tc>
+      </w:tr>
+      <w:tr>
+        <w:trPr>
+          <w:trHeight w:val="510"/>
+        </w:trPr>
+        <w:tc>
+          <w:tcPr>
+            <w:tcW w:w="1629" w:type="dxa"/>
+            <w:tcBorders>
+              <w:top w:val="single" w:sz="4" w:space="0" w:color="auto"/>
+              <w:left w:val="single" w:sz="4" w:space="0" w:color="auto"/>
+              <w:bottom w:val="single" w:sz="4" w:space="0" w:color="auto"/>
+              <w:right w:val="single" w:sz="4" w:space="0" w:color="auto"/>
+            </w:tcBorders>
+            <w:vAlign w:val="center"/>
+          </w:tcPr>
+          <w:p>
+            <w:pPr>
+              <w:spacing w:line="360" w:lineRule="auto"/>
+              <w:jc w:val="center"/>
+              <w:rPr>
+                <w:rFonts w:ascii="Times New Roman" w:hAnsi="Times New Roman" w:cs="Times New Roman"/>
+                <w:sz w:val="24"/>
+              </w:rPr>
+            </w:pPr>
+            <w:r>
+              <w:rPr>
+                <w:rFonts w:ascii="Times New Roman" w:hAnsi="Times New Roman" w:cs="Times New Roman"/>
+                <w:sz w:val="24"/>
+              </w:rPr>
+              <w:t>API</w:t>
+            </w:r>
+          </w:p>
+        </w:tc>
+        <w:tc>
+          <w:tcPr>
+            <w:tcW w:w="7099" w:type="dxa"/>
+            <w:tcBorders>
+              <w:top w:val="single" w:sz="4" w:space="0" w:color="auto"/>
+              <w:left w:val="single" w:sz="4" w:space="0" w:color="auto"/>
+              <w:bottom w:val="single" w:sz="4" w:space="0" w:color="auto"/>
+              <w:right w:val="single" w:sz="2" w:space="0" w:color="auto"/>
+            </w:tcBorders>
+            <w:vAlign w:val="center"/>
+          </w:tcPr>
+          <w:p>
+            <w:pPr>
+              <w:spacing w:line="360" w:lineRule="auto"/>
+              <w:jc w:val="center"/>
+              <w:rPr>
+                <w:rFonts w:ascii="Times New Roman" w:hAnsi="Times New Roman" w:cs="Times New Roman"/>
+                <w:sz w:val="24"/>
+              </w:rPr>
+            </w:pPr>
+            <w:r>
+              <w:rPr>
+                <w:rFonts w:ascii="Times New Roman" w:hAnsi="Times New Roman" w:cs="Times New Roman"/>
+                <w:sz w:val="24"/>
+              </w:rPr>
+              <w:t>Application Programming Interface</w:t>
+            </w:r>
+          </w:p>
+        </w:tc>
+      </w:tr>
+      <w:tr>
+        <w:trPr>
+          <w:trHeight w:val="510"/>
+        </w:trPr>
+        <w:tc>
+          <w:tcPr>
+            <w:tcW w:w="1629" w:type="dxa"/>
+            <w:tcBorders>
+              <w:top w:val="single" w:sz="4" w:space="0" w:color="auto"/>
+              <w:left w:val="single" w:sz="4" w:space="0" w:color="auto"/>
+              <w:bottom w:val="single" w:sz="4" w:space="0" w:color="auto"/>
+              <w:right w:val="single" w:sz="4" w:space="0" w:color="auto"/>
+            </w:tcBorders>
+            <w:vAlign w:val="center"/>
+          </w:tcPr>
+          <w:p>
+            <w:pPr>
+              <w:spacing w:line="360" w:lineRule="auto"/>
+              <w:jc w:val="center"/>
+              <w:rPr>
+                <w:rFonts w:ascii="Times New Roman" w:hAnsi="Times New Roman" w:cs="Times New Roman"/>
+                <w:sz w:val="24"/>
+              </w:rPr>
+            </w:pPr>
+            <w:r>
+              <w:rPr>
+                <w:rFonts w:ascii="Times New Roman" w:hAnsi="Times New Roman" w:cs="Times New Roman"/>
+                <w:sz w:val="24"/>
+              </w:rPr>
+              <w:t>UI</w:t>
+            </w:r>
+          </w:p>
+        </w:tc>
+        <w:tc>
+          <w:tcPr>
+            <w:tcW w:w="7099" w:type="dxa"/>
+            <w:tcBorders>
+              <w:top w:val="single" w:sz="4" w:space="0" w:color="auto"/>
+              <w:left w:val="single" w:sz="4" w:space="0" w:color="auto"/>
+              <w:bottom w:val="single" w:sz="2" w:space="0" w:color="auto"/>
+              <w:right w:val="single" w:sz="2" w:space="0" w:color="auto"/>
+            </w:tcBorders>
+            <w:vAlign w:val="center"/>
+          </w:tcPr>
+          <w:p>
+            <w:pPr>
+              <w:spacing w:line="360" w:lineRule="auto"/>
+              <w:jc w:val="center"/>
+              <w:rPr>
+                <w:rFonts w:ascii="Times New Roman" w:hAnsi="Times New Roman" w:cs="Times New Roman"/>
+                <w:sz w:val="24"/>
+              </w:rPr>
+            </w:pPr>
+            <w:r>
+              <w:rPr>
+                <w:rFonts w:ascii="Times New Roman" w:hAnsi="Times New Roman" w:cs="Times New Roman"/>
+                <w:sz w:val="24"/>
+              </w:rPr>
+              <w:t>User Interface</w:t>
+            </w:r>
+          </w:p>
+        </w:tc>
+      </w:tr>
+    </w:tbl>
+    <w:p>
+      <w:pPr>
+        <w:rPr>
+          <w:lang w:bidi="ar-SA"/>
+        </w:rPr>
+      </w:pPr>
+    </w:p>
+    <w:p>
+      <w:pPr>
         <w:pStyle w:val="Heading1"/>
         <w:numPr>
           <w:ilvl w:val="0"/>
@@ -4001,8 +5444,8 @@
         <w:ind w:left="360"/>
         <w:jc w:val="both"/>
         <w:sectPr>
-          <w:footerReference w:type="default" r:id="rId10"/>
-          <w:footerReference w:type="first" r:id="rId11"/>
+          <w:footerReference w:type="default" r:id="rId17"/>
+          <w:footerReference w:type="first" r:id="rId18"/>
           <w:pgSz w:w="11907" w:h="16839"/>
           <w:pgMar w:top="1440" w:right="1440" w:bottom="1440" w:left="2160" w:header="720" w:footer="720" w:gutter="0"/>
           <w:pgNumType w:fmt="lowerRoman" w:start="1"/>
@@ -4027,7 +5470,7 @@
           <w:b w:val="0"/>
         </w:rPr>
       </w:pPr>
-      <w:bookmarkStart w:id="11" w:name="_Toc197686432"/>
+      <w:bookmarkStart w:id="15" w:name="_Toc197686432"/>
       <w:r>
         <w:rPr>
           <w:rFonts w:eastAsia="Times New Roman" w:cs="Times New Roman"/>
@@ -4035,7 +5478,7 @@
         <w:lastRenderedPageBreak/>
         <w:t>Introduction:</w:t>
       </w:r>
-      <w:bookmarkEnd w:id="11"/>
+      <w:bookmarkEnd w:id="15"/>
     </w:p>
     <w:p>
       <w:pPr>
@@ -4237,7 +5680,7 @@
         <w:ind w:left="360"/>
         <w:jc w:val="both"/>
       </w:pPr>
-      <w:bookmarkStart w:id="12" w:name="_Toc197686433"/>
+      <w:bookmarkStart w:id="16" w:name="_Toc197686433"/>
       <w:r>
         <w:rPr>
           <w:rFonts w:eastAsia="Times New Roman" w:cs="Times New Roman"/>
@@ -4247,7 +5690,7 @@
         <w:lastRenderedPageBreak/>
         <w:t>Problem Statement</w:t>
       </w:r>
-      <w:bookmarkEnd w:id="12"/>
+      <w:bookmarkEnd w:id="16"/>
     </w:p>
     <w:p>
       <w:pPr>
@@ -4594,7 +6037,7 @@
           <w:color w:val="auto"/>
         </w:rPr>
       </w:pPr>
-      <w:bookmarkStart w:id="13" w:name="_Toc197686434"/>
+      <w:bookmarkStart w:id="17" w:name="_Toc197686434"/>
       <w:r>
         <w:rPr>
           <w:rFonts w:eastAsia="Times New Roman" w:cs="Times New Roman"/>
@@ -4604,7 +6047,7 @@
         <w:lastRenderedPageBreak/>
         <w:t>Background Study</w:t>
       </w:r>
-      <w:bookmarkEnd w:id="13"/>
+      <w:bookmarkEnd w:id="17"/>
       <w:r>
         <w:rPr>
           <w:rFonts w:eastAsia="Times New Roman" w:cs="Times New Roman"/>
@@ -4631,9 +6074,9 @@
           <w:szCs w:val="24"/>
         </w:rPr>
       </w:pPr>
-      <w:bookmarkStart w:id="14" w:name="_Toc197440881"/>
-      <w:bookmarkStart w:id="15" w:name="_Toc197686435"/>
-      <w:bookmarkStart w:id="16" w:name="_Toc106992868"/>
+      <w:bookmarkStart w:id="18" w:name="_Toc197440881"/>
+      <w:bookmarkStart w:id="19" w:name="_Toc197686435"/>
+      <w:bookmarkStart w:id="20" w:name="_Toc106992868"/>
       <w:r>
         <w:rPr>
           <w:rFonts w:eastAsia="Times New Roman" w:cs="Times New Roman"/>
@@ -4644,8 +6087,8 @@
         </w:rPr>
         <w:t>Agriculture is a central pillar of Nepal’s economy, employing a large portion of the population, particularly in rural areas. However, the sector faces multiple challenges such as outdated farming practices, poor market access, lack of timely agronomic support, and limited use of modern technology. While Agro-Tech solutions have shown promise in improving agricultural productivity and sustainability around the world, their adoption in Nepal remains low. This is due to barriers such as high costs, lack of internet connectivity in remote areas, limited awareness among farmers, and the absence of platforms tailored to the local context. Many existing tools are not user-friendly, are not available in local languages, and do not address the specific needs of Nepali farmers. These gaps have created a digital divide, preventing farmers from benefiting from modern advancements. Recognizing this, the Agro-Tech Hub project was developed to provide an affordable, accessible, and localized digital platform that integrates market access, expert crop advice, financial services, and community learning to support and empower smallholder farmers in Nepal.</w:t>
       </w:r>
-      <w:bookmarkEnd w:id="14"/>
-      <w:bookmarkEnd w:id="15"/>
+      <w:bookmarkEnd w:id="18"/>
+      <w:bookmarkEnd w:id="19"/>
     </w:p>
     <w:p>
       <w:pPr>
@@ -4760,7 +6203,7 @@
           <w:color w:val="auto"/>
         </w:rPr>
       </w:pPr>
-      <w:bookmarkStart w:id="17" w:name="_Toc197686436"/>
+      <w:bookmarkStart w:id="21" w:name="_Toc197686436"/>
       <w:r>
         <w:rPr>
           <w:rFonts w:eastAsia="Times New Roman" w:cs="Times New Roman"/>
@@ -4770,8 +6213,8 @@
         <w:lastRenderedPageBreak/>
         <w:t>Objectives:</w:t>
       </w:r>
-      <w:bookmarkEnd w:id="16"/>
-      <w:bookmarkEnd w:id="17"/>
+      <w:bookmarkEnd w:id="20"/>
+      <w:bookmarkEnd w:id="21"/>
     </w:p>
     <w:p>
       <w:pPr>
@@ -5168,8 +6611,8 @@
           <w:color w:val="auto"/>
         </w:rPr>
       </w:pPr>
-      <w:bookmarkStart w:id="18" w:name="_Toc197686437"/>
-      <w:bookmarkStart w:id="19" w:name="_Toc106992869"/>
+      <w:bookmarkStart w:id="22" w:name="_Toc197686437"/>
+      <w:bookmarkStart w:id="23" w:name="_Toc106992869"/>
       <w:r>
         <w:rPr>
           <w:rFonts w:eastAsia="Times New Roman" w:cs="Times New Roman"/>
@@ -5179,7 +6622,7 @@
         <w:lastRenderedPageBreak/>
         <w:t>Program Design:</w:t>
       </w:r>
-      <w:bookmarkEnd w:id="18"/>
+      <w:bookmarkEnd w:id="22"/>
     </w:p>
     <w:p>
       <w:pPr>
@@ -5191,7 +6634,7 @@
         <w:spacing w:line="360" w:lineRule="auto"/>
         <w:jc w:val="both"/>
       </w:pPr>
-      <w:bookmarkStart w:id="20" w:name="_Toc197686438"/>
+      <w:bookmarkStart w:id="24" w:name="_Toc197686438"/>
       <w:r>
         <w:rPr>
           <w:rFonts w:eastAsia="Times New Roman" w:cs="Times New Roman"/>
@@ -5200,11 +6643,11 @@
         </w:rPr>
         <w:t>Methodology</w:t>
       </w:r>
-      <w:bookmarkEnd w:id="19"/>
+      <w:bookmarkEnd w:id="23"/>
       <w:r>
         <w:t>:</w:t>
       </w:r>
-      <w:bookmarkEnd w:id="20"/>
+      <w:bookmarkEnd w:id="24"/>
     </w:p>
     <w:p>
       <w:pPr>
@@ -5238,7 +6681,7 @@
                     <pic:cNvPicPr preferRelativeResize="0"/>
                   </pic:nvPicPr>
                   <pic:blipFill>
-                    <a:blip r:embed="rId12"/>
+                    <a:blip r:embed="rId19"/>
                     <a:srcRect/>
                     <a:stretch>
                       <a:fillRect/>
@@ -5349,11 +6792,7 @@
           </mc:Choice>
           <mc:Fallback>
             <w:pict>
-              <v:shapetype w14:anchorId="776190F1" id="_x0000_t202" coordsize="21600,21600" o:spt="202" path="m,l,21600r21600,l21600,xe">
-                <v:stroke joinstyle="miter"/>
-                <v:path gradientshapeok="t" o:connecttype="rect"/>
-              </v:shapetype>
-              <v:shape id="Text Box 6" o:spid="_x0000_s1026" type="#_x0000_t202" style="position:absolute;margin-left:141.3pt;margin-top:2.5pt;width:163.2pt;height:23.4pt;z-index:251676672;visibility:visible;mso-wrap-style:square;mso-width-percent:0;mso-wrap-distance-left:9pt;mso-wrap-distance-top:0;mso-wrap-distance-right:9pt;mso-wrap-distance-bottom:0;mso-position-horizontal:absolute;mso-position-horizontal-relative:text;mso-position-vertical:absolute;mso-position-vertical-relative:text;mso-width-percent:0;mso-width-relative:margin;v-text-anchor:top" o:gfxdata="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" fillcolor="white [3201]" stroked="f" strokeweight=".5pt">
+              <v:shape w14:anchorId="776190F1" id="Text Box 6" o:spid="_x0000_s1027" type="#_x0000_t202" style="position:absolute;margin-left:141.3pt;margin-top:2.5pt;width:163.2pt;height:23.4pt;z-index:251676672;visibility:visible;mso-wrap-style:square;mso-width-percent:0;mso-wrap-distance-left:9pt;mso-wrap-distance-top:0;mso-wrap-distance-right:9pt;mso-wrap-distance-bottom:0;mso-position-horizontal:absolute;mso-position-horizontal-relative:text;mso-position-vertical:absolute;mso-position-vertical-relative:text;mso-width-percent:0;mso-width-relative:margin;v-text-anchor:top" o:gfxdata="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" fillcolor="white [3201]" stroked="f" strokeweight=".5pt">
                 <v:textbox>
                   <w:txbxContent>
                     <w:p>
@@ -5466,7 +6905,7 @@
           <w:szCs w:val="28"/>
         </w:rPr>
       </w:pPr>
-      <w:bookmarkStart w:id="21" w:name="_Toc197686439"/>
+      <w:bookmarkStart w:id="25" w:name="_Toc197686439"/>
       <w:r>
         <w:rPr>
           <w:rFonts w:eastAsia="Times New Roman" w:cs="Times New Roman"/>
@@ -5484,7 +6923,7 @@
         </w:rPr>
         <w:t>:</w:t>
       </w:r>
-      <w:bookmarkEnd w:id="21"/>
+      <w:bookmarkEnd w:id="25"/>
     </w:p>
     <w:p>
       <w:pPr>
@@ -5577,7 +7016,7 @@
                     </pic:cNvPicPr>
                   </pic:nvPicPr>
                   <pic:blipFill>
-                    <a:blip r:embed="rId13">
+                    <a:blip r:embed="rId20">
                       <a:extLst>
                         <a:ext uri="{28A0092B-C50C-407E-A947-70E740481C1C}">
                           <a14:useLocalDpi xmlns:a14="http://schemas.microsoft.com/office/drawing/2010/main" val="0"/>
@@ -5757,7 +7196,7 @@
           <w:szCs w:val="24"/>
         </w:rPr>
       </w:pPr>
-      <w:bookmarkStart w:id="22" w:name="_Toc197686440"/>
+      <w:bookmarkStart w:id="26" w:name="_Toc197686440"/>
       <w:r>
         <w:rPr>
           <w:rFonts w:eastAsia="Times New Roman" w:cs="Times New Roman"/>
@@ -5767,7 +7206,7 @@
         <w:lastRenderedPageBreak/>
         <w:t>Gantt Chart:</w:t>
       </w:r>
-      <w:bookmarkEnd w:id="22"/>
+      <w:bookmarkEnd w:id="26"/>
     </w:p>
     <w:p>
       <w:pPr>
@@ -5896,10 +7335,10 @@
                 <w:szCs w:val="20"/>
               </w:rPr>
             </w:pPr>
-            <w:bookmarkStart w:id="23" w:name="_Toc164954586"/>
-            <w:bookmarkStart w:id="24" w:name="_Toc164760591"/>
-            <w:bookmarkStart w:id="25" w:name="_Toc197440887"/>
-            <w:bookmarkStart w:id="26" w:name="_Toc197686441"/>
+            <w:bookmarkStart w:id="27" w:name="_Toc164954586"/>
+            <w:bookmarkStart w:id="28" w:name="_Toc164760591"/>
+            <w:bookmarkStart w:id="29" w:name="_Toc197440887"/>
+            <w:bookmarkStart w:id="30" w:name="_Toc197686441"/>
             <w:r>
               <w:rPr>
                 <w:rFonts w:eastAsia="Times New Roman" w:cs="Times New Roman"/>
@@ -5909,10 +7348,10 @@
               </w:rPr>
               <w:t>SDLC</w:t>
             </w:r>
-            <w:bookmarkEnd w:id="23"/>
-            <w:bookmarkEnd w:id="24"/>
-            <w:bookmarkEnd w:id="25"/>
-            <w:bookmarkEnd w:id="26"/>
+            <w:bookmarkEnd w:id="27"/>
+            <w:bookmarkEnd w:id="28"/>
+            <w:bookmarkEnd w:id="29"/>
+            <w:bookmarkEnd w:id="30"/>
           </w:p>
         </w:tc>
         <w:tc>
@@ -5932,8 +7371,8 @@
                 <w:szCs w:val="20"/>
               </w:rPr>
             </w:pPr>
-            <w:bookmarkStart w:id="27" w:name="_Toc197440888"/>
-            <w:bookmarkStart w:id="28" w:name="_Toc197686442"/>
+            <w:bookmarkStart w:id="31" w:name="_Toc197440888"/>
+            <w:bookmarkStart w:id="32" w:name="_Toc197686442"/>
             <w:r>
               <w:rPr>
                 <w:rFonts w:eastAsia="Times New Roman" w:cs="Times New Roman"/>
@@ -5943,8 +7382,8 @@
               </w:rPr>
               <w:t>May</w:t>
             </w:r>
-            <w:bookmarkEnd w:id="27"/>
-            <w:bookmarkEnd w:id="28"/>
+            <w:bookmarkEnd w:id="31"/>
+            <w:bookmarkEnd w:id="32"/>
           </w:p>
         </w:tc>
         <w:tc>
@@ -5965,8 +7404,8 @@
                 <w:szCs w:val="20"/>
               </w:rPr>
             </w:pPr>
-            <w:bookmarkStart w:id="29" w:name="_Toc197440889"/>
-            <w:bookmarkStart w:id="30" w:name="_Toc197686443"/>
+            <w:bookmarkStart w:id="33" w:name="_Toc197440889"/>
+            <w:bookmarkStart w:id="34" w:name="_Toc197686443"/>
             <w:r>
               <w:rPr>
                 <w:rFonts w:eastAsia="Times New Roman" w:cs="Times New Roman"/>
@@ -5976,8 +7415,8 @@
               </w:rPr>
               <w:t>June</w:t>
             </w:r>
-            <w:bookmarkEnd w:id="29"/>
-            <w:bookmarkEnd w:id="30"/>
+            <w:bookmarkEnd w:id="33"/>
+            <w:bookmarkEnd w:id="34"/>
           </w:p>
         </w:tc>
         <w:tc>
@@ -5998,8 +7437,8 @@
                 <w:szCs w:val="20"/>
               </w:rPr>
             </w:pPr>
-            <w:bookmarkStart w:id="31" w:name="_Toc197440890"/>
-            <w:bookmarkStart w:id="32" w:name="_Toc197686444"/>
+            <w:bookmarkStart w:id="35" w:name="_Toc197440890"/>
+            <w:bookmarkStart w:id="36" w:name="_Toc197686444"/>
             <w:r>
               <w:rPr>
                 <w:rFonts w:eastAsia="Times New Roman" w:cs="Times New Roman"/>
@@ -6009,8 +7448,8 @@
               </w:rPr>
               <w:t>July</w:t>
             </w:r>
-            <w:bookmarkEnd w:id="31"/>
-            <w:bookmarkEnd w:id="32"/>
+            <w:bookmarkEnd w:id="35"/>
+            <w:bookmarkEnd w:id="36"/>
           </w:p>
         </w:tc>
       </w:tr>
@@ -6032,10 +7471,10 @@
                 <w:szCs w:val="20"/>
               </w:rPr>
             </w:pPr>
-            <w:bookmarkStart w:id="33" w:name="_Toc164760595"/>
-            <w:bookmarkStart w:id="34" w:name="_Toc164954590"/>
-            <w:bookmarkStart w:id="35" w:name="_Toc197440891"/>
-            <w:bookmarkStart w:id="36" w:name="_Toc197686445"/>
+            <w:bookmarkStart w:id="37" w:name="_Toc164760595"/>
+            <w:bookmarkStart w:id="38" w:name="_Toc164954590"/>
+            <w:bookmarkStart w:id="39" w:name="_Toc197440891"/>
+            <w:bookmarkStart w:id="40" w:name="_Toc197686445"/>
             <w:r>
               <w:rPr>
                 <w:rFonts w:eastAsia="Times New Roman" w:cs="Times New Roman"/>
@@ -6045,10 +7484,10 @@
               </w:rPr>
               <w:t>Analysis</w:t>
             </w:r>
-            <w:bookmarkEnd w:id="33"/>
-            <w:bookmarkEnd w:id="34"/>
-            <w:bookmarkEnd w:id="35"/>
-            <w:bookmarkEnd w:id="36"/>
+            <w:bookmarkEnd w:id="37"/>
+            <w:bookmarkEnd w:id="38"/>
+            <w:bookmarkEnd w:id="39"/>
+            <w:bookmarkEnd w:id="40"/>
           </w:p>
         </w:tc>
         <w:tc>
@@ -6167,10 +7606,10 @@
                 <w:szCs w:val="20"/>
               </w:rPr>
             </w:pPr>
-            <w:bookmarkStart w:id="37" w:name="_Toc164760596"/>
-            <w:bookmarkStart w:id="38" w:name="_Toc164954591"/>
-            <w:bookmarkStart w:id="39" w:name="_Toc197440892"/>
-            <w:bookmarkStart w:id="40" w:name="_Toc197686446"/>
+            <w:bookmarkStart w:id="41" w:name="_Toc164760596"/>
+            <w:bookmarkStart w:id="42" w:name="_Toc164954591"/>
+            <w:bookmarkStart w:id="43" w:name="_Toc197440892"/>
+            <w:bookmarkStart w:id="44" w:name="_Toc197686446"/>
             <w:r>
               <w:rPr>
                 <w:rFonts w:eastAsia="Times New Roman" w:cs="Times New Roman"/>
@@ -6179,141 +7618,6 @@
                 <w:szCs w:val="20"/>
               </w:rPr>
               <w:t>Design</w:t>
-            </w:r>
-            <w:bookmarkEnd w:id="37"/>
-            <w:bookmarkEnd w:id="38"/>
-            <w:bookmarkEnd w:id="39"/>
-            <w:bookmarkEnd w:id="40"/>
-          </w:p>
-        </w:tc>
-        <w:tc>
-          <w:tcPr>
-            <w:tcW w:w="1389" w:type="dxa"/>
-          </w:tcPr>
-          <w:p>
-            <w:pPr>
-              <w:pStyle w:val="Heading2"/>
-              <w:spacing w:line="360" w:lineRule="auto"/>
-              <w:jc w:val="center"/>
-              <w:outlineLvl w:val="1"/>
-              <w:rPr>
-                <w:rFonts w:eastAsia="Times New Roman" w:cs="Times New Roman"/>
-                <w:color w:val="auto"/>
-                <w:sz w:val="20"/>
-                <w:szCs w:val="20"/>
-              </w:rPr>
-            </w:pPr>
-          </w:p>
-        </w:tc>
-        <w:tc>
-          <w:tcPr>
-            <w:tcW w:w="1389" w:type="dxa"/>
-            <w:gridSpan w:val="2"/>
-            <w:shd w:val="clear" w:color="auto" w:fill="44546A" w:themeFill="text2"/>
-          </w:tcPr>
-          <w:p>
-            <w:pPr>
-              <w:pStyle w:val="Heading2"/>
-              <w:spacing w:line="360" w:lineRule="auto"/>
-              <w:jc w:val="center"/>
-              <w:outlineLvl w:val="1"/>
-              <w:rPr>
-                <w:rFonts w:eastAsia="Times New Roman" w:cs="Times New Roman"/>
-                <w:color w:val="auto"/>
-                <w:sz w:val="20"/>
-                <w:szCs w:val="20"/>
-              </w:rPr>
-            </w:pPr>
-          </w:p>
-        </w:tc>
-        <w:tc>
-          <w:tcPr>
-            <w:tcW w:w="1300" w:type="dxa"/>
-          </w:tcPr>
-          <w:p>
-            <w:pPr>
-              <w:pStyle w:val="Heading2"/>
-              <w:spacing w:line="360" w:lineRule="auto"/>
-              <w:jc w:val="center"/>
-              <w:outlineLvl w:val="1"/>
-              <w:rPr>
-                <w:rFonts w:eastAsia="Times New Roman" w:cs="Times New Roman"/>
-                <w:color w:val="auto"/>
-                <w:sz w:val="20"/>
-                <w:szCs w:val="20"/>
-              </w:rPr>
-            </w:pPr>
-          </w:p>
-        </w:tc>
-        <w:tc>
-          <w:tcPr>
-            <w:tcW w:w="1387" w:type="dxa"/>
-          </w:tcPr>
-          <w:p>
-            <w:pPr>
-              <w:pStyle w:val="Heading2"/>
-              <w:spacing w:line="360" w:lineRule="auto"/>
-              <w:jc w:val="center"/>
-              <w:outlineLvl w:val="1"/>
-              <w:rPr>
-                <w:rFonts w:eastAsia="Times New Roman" w:cs="Times New Roman"/>
-                <w:color w:val="auto"/>
-                <w:sz w:val="20"/>
-                <w:szCs w:val="20"/>
-              </w:rPr>
-            </w:pPr>
-          </w:p>
-        </w:tc>
-        <w:tc>
-          <w:tcPr>
-            <w:tcW w:w="1406" w:type="dxa"/>
-          </w:tcPr>
-          <w:p>
-            <w:pPr>
-              <w:pStyle w:val="Heading2"/>
-              <w:spacing w:line="360" w:lineRule="auto"/>
-              <w:jc w:val="center"/>
-              <w:outlineLvl w:val="1"/>
-              <w:rPr>
-                <w:rFonts w:eastAsia="Times New Roman" w:cs="Times New Roman"/>
-                <w:color w:val="auto"/>
-                <w:sz w:val="20"/>
-                <w:szCs w:val="20"/>
-              </w:rPr>
-            </w:pPr>
-          </w:p>
-        </w:tc>
-      </w:tr>
-      <w:tr>
-        <w:tc>
-          <w:tcPr>
-            <w:tcW w:w="1696" w:type="dxa"/>
-          </w:tcPr>
-          <w:p>
-            <w:pPr>
-              <w:pStyle w:val="Heading2"/>
-              <w:spacing w:line="360" w:lineRule="auto"/>
-              <w:jc w:val="both"/>
-              <w:outlineLvl w:val="1"/>
-              <w:rPr>
-                <w:rFonts w:eastAsia="Times New Roman" w:cs="Times New Roman"/>
-                <w:color w:val="auto"/>
-                <w:sz w:val="20"/>
-                <w:szCs w:val="20"/>
-              </w:rPr>
-            </w:pPr>
-            <w:bookmarkStart w:id="41" w:name="_Toc164760597"/>
-            <w:bookmarkStart w:id="42" w:name="_Toc164954592"/>
-            <w:bookmarkStart w:id="43" w:name="_Toc197440893"/>
-            <w:bookmarkStart w:id="44" w:name="_Toc197686447"/>
-            <w:r>
-              <w:rPr>
-                <w:rFonts w:eastAsia="Times New Roman" w:cs="Times New Roman"/>
-                <w:color w:val="auto"/>
-                <w:sz w:val="24"/>
-                <w:szCs w:val="20"/>
-              </w:rPr>
-              <w:t>Coding</w:t>
             </w:r>
             <w:bookmarkEnd w:id="41"/>
             <w:bookmarkEnd w:id="42"/>
@@ -6342,27 +7646,8 @@
         </w:tc>
         <w:tc>
           <w:tcPr>
-            <w:tcW w:w="694" w:type="dxa"/>
-            <w:shd w:val="clear" w:color="auto" w:fill="FFFFFF" w:themeFill="background1"/>
-          </w:tcPr>
-          <w:p>
-            <w:pPr>
-              <w:pStyle w:val="Heading2"/>
-              <w:spacing w:line="360" w:lineRule="auto"/>
-              <w:jc w:val="center"/>
-              <w:outlineLvl w:val="1"/>
-              <w:rPr>
-                <w:rFonts w:eastAsia="Times New Roman" w:cs="Times New Roman"/>
-                <w:color w:val="auto"/>
-                <w:sz w:val="20"/>
-                <w:szCs w:val="20"/>
-              </w:rPr>
-            </w:pPr>
-          </w:p>
-        </w:tc>
-        <w:tc>
-          <w:tcPr>
-            <w:tcW w:w="695" w:type="dxa"/>
+            <w:tcW w:w="1389" w:type="dxa"/>
+            <w:gridSpan w:val="2"/>
             <w:shd w:val="clear" w:color="auto" w:fill="44546A" w:themeFill="text2"/>
           </w:tcPr>
           <w:p>
@@ -6383,7 +7668,6 @@
         <w:tc>
           <w:tcPr>
             <w:tcW w:w="1300" w:type="dxa"/>
-            <w:shd w:val="clear" w:color="auto" w:fill="44546A" w:themeFill="text2"/>
           </w:tcPr>
           <w:p>
             <w:pPr>
@@ -6457,10 +7741,10 @@
                 <w:szCs w:val="20"/>
               </w:rPr>
             </w:pPr>
-            <w:bookmarkStart w:id="45" w:name="_Toc164760598"/>
-            <w:bookmarkStart w:id="46" w:name="_Toc164954593"/>
-            <w:bookmarkStart w:id="47" w:name="_Toc197440894"/>
-            <w:bookmarkStart w:id="48" w:name="_Toc197686448"/>
+            <w:bookmarkStart w:id="45" w:name="_Toc164760597"/>
+            <w:bookmarkStart w:id="46" w:name="_Toc164954592"/>
+            <w:bookmarkStart w:id="47" w:name="_Toc197440893"/>
+            <w:bookmarkStart w:id="48" w:name="_Toc197686447"/>
             <w:r>
               <w:rPr>
                 <w:rFonts w:eastAsia="Times New Roman" w:cs="Times New Roman"/>
@@ -6468,7 +7752,7 @@
                 <w:sz w:val="24"/>
                 <w:szCs w:val="20"/>
               </w:rPr>
-              <w:t>Testing</w:t>
+              <w:t>Coding</w:t>
             </w:r>
             <w:bookmarkEnd w:id="45"/>
             <w:bookmarkEnd w:id="46"/>
@@ -6497,8 +7781,28 @@
         </w:tc>
         <w:tc>
           <w:tcPr>
-            <w:tcW w:w="1389" w:type="dxa"/>
-            <w:gridSpan w:val="2"/>
+            <w:tcW w:w="694" w:type="dxa"/>
+            <w:shd w:val="clear" w:color="auto" w:fill="FFFFFF" w:themeFill="background1"/>
+          </w:tcPr>
+          <w:p>
+            <w:pPr>
+              <w:pStyle w:val="Heading2"/>
+              <w:spacing w:line="360" w:lineRule="auto"/>
+              <w:jc w:val="center"/>
+              <w:outlineLvl w:val="1"/>
+              <w:rPr>
+                <w:rFonts w:eastAsia="Times New Roman" w:cs="Times New Roman"/>
+                <w:color w:val="auto"/>
+                <w:sz w:val="20"/>
+                <w:szCs w:val="20"/>
+              </w:rPr>
+            </w:pPr>
+          </w:p>
+        </w:tc>
+        <w:tc>
+          <w:tcPr>
+            <w:tcW w:w="695" w:type="dxa"/>
+            <w:shd w:val="clear" w:color="auto" w:fill="44546A" w:themeFill="text2"/>
           </w:tcPr>
           <w:p>
             <w:pPr>
@@ -6538,7 +7842,6 @@
         <w:tc>
           <w:tcPr>
             <w:tcW w:w="1387" w:type="dxa"/>
-            <w:shd w:val="clear" w:color="auto" w:fill="44546A" w:themeFill="text2"/>
           </w:tcPr>
           <w:p>
             <w:pPr>
@@ -6593,10 +7896,10 @@
                 <w:szCs w:val="20"/>
               </w:rPr>
             </w:pPr>
-            <w:bookmarkStart w:id="49" w:name="_Toc164760599"/>
-            <w:bookmarkStart w:id="50" w:name="_Toc164954594"/>
-            <w:bookmarkStart w:id="51" w:name="_Toc197440895"/>
-            <w:bookmarkStart w:id="52" w:name="_Toc197686449"/>
+            <w:bookmarkStart w:id="49" w:name="_Toc164760598"/>
+            <w:bookmarkStart w:id="50" w:name="_Toc164954593"/>
+            <w:bookmarkStart w:id="51" w:name="_Toc197440894"/>
+            <w:bookmarkStart w:id="52" w:name="_Toc197686448"/>
             <w:r>
               <w:rPr>
                 <w:rFonts w:eastAsia="Times New Roman" w:cs="Times New Roman"/>
@@ -6604,7 +7907,7 @@
                 <w:sz w:val="24"/>
                 <w:szCs w:val="20"/>
               </w:rPr>
-              <w:t>Maintenance</w:t>
+              <w:t>Testing</w:t>
             </w:r>
             <w:bookmarkEnd w:id="49"/>
             <w:bookmarkEnd w:id="50"/>
@@ -6654,6 +7957,7 @@
         <w:tc>
           <w:tcPr>
             <w:tcW w:w="1300" w:type="dxa"/>
+            <w:shd w:val="clear" w:color="auto" w:fill="44546A" w:themeFill="text2"/>
           </w:tcPr>
           <w:p>
             <w:pPr>
@@ -6673,6 +7977,7 @@
         <w:tc>
           <w:tcPr>
             <w:tcW w:w="1387" w:type="dxa"/>
+            <w:shd w:val="clear" w:color="auto" w:fill="44546A" w:themeFill="text2"/>
           </w:tcPr>
           <w:p>
             <w:pPr>
@@ -6692,7 +7997,6 @@
         <w:tc>
           <w:tcPr>
             <w:tcW w:w="1406" w:type="dxa"/>
-            <w:shd w:val="clear" w:color="auto" w:fill="44546A" w:themeFill="text2"/>
           </w:tcPr>
           <w:p>
             <w:pPr>
@@ -6728,10 +8032,10 @@
                 <w:szCs w:val="20"/>
               </w:rPr>
             </w:pPr>
-            <w:bookmarkStart w:id="53" w:name="_Toc164954595"/>
-            <w:bookmarkStart w:id="54" w:name="_Toc164760600"/>
-            <w:bookmarkStart w:id="55" w:name="_Toc197440896"/>
-            <w:bookmarkStart w:id="56" w:name="_Toc197686450"/>
+            <w:bookmarkStart w:id="53" w:name="_Toc164760599"/>
+            <w:bookmarkStart w:id="54" w:name="_Toc164954594"/>
+            <w:bookmarkStart w:id="55" w:name="_Toc197440895"/>
+            <w:bookmarkStart w:id="56" w:name="_Toc197686449"/>
             <w:r>
               <w:rPr>
                 <w:rFonts w:eastAsia="Times New Roman" w:cs="Times New Roman"/>
@@ -6739,12 +8043,147 @@
                 <w:sz w:val="24"/>
                 <w:szCs w:val="20"/>
               </w:rPr>
-              <w:t>Documentation</w:t>
+              <w:t>Maintenance</w:t>
             </w:r>
             <w:bookmarkEnd w:id="53"/>
             <w:bookmarkEnd w:id="54"/>
             <w:bookmarkEnd w:id="55"/>
             <w:bookmarkEnd w:id="56"/>
+          </w:p>
+        </w:tc>
+        <w:tc>
+          <w:tcPr>
+            <w:tcW w:w="1389" w:type="dxa"/>
+          </w:tcPr>
+          <w:p>
+            <w:pPr>
+              <w:pStyle w:val="Heading2"/>
+              <w:spacing w:line="360" w:lineRule="auto"/>
+              <w:jc w:val="center"/>
+              <w:outlineLvl w:val="1"/>
+              <w:rPr>
+                <w:rFonts w:eastAsia="Times New Roman" w:cs="Times New Roman"/>
+                <w:color w:val="auto"/>
+                <w:sz w:val="20"/>
+                <w:szCs w:val="20"/>
+              </w:rPr>
+            </w:pPr>
+          </w:p>
+        </w:tc>
+        <w:tc>
+          <w:tcPr>
+            <w:tcW w:w="1389" w:type="dxa"/>
+            <w:gridSpan w:val="2"/>
+          </w:tcPr>
+          <w:p>
+            <w:pPr>
+              <w:pStyle w:val="Heading2"/>
+              <w:spacing w:line="360" w:lineRule="auto"/>
+              <w:jc w:val="center"/>
+              <w:outlineLvl w:val="1"/>
+              <w:rPr>
+                <w:rFonts w:eastAsia="Times New Roman" w:cs="Times New Roman"/>
+                <w:color w:val="auto"/>
+                <w:sz w:val="20"/>
+                <w:szCs w:val="20"/>
+              </w:rPr>
+            </w:pPr>
+          </w:p>
+        </w:tc>
+        <w:tc>
+          <w:tcPr>
+            <w:tcW w:w="1300" w:type="dxa"/>
+          </w:tcPr>
+          <w:p>
+            <w:pPr>
+              <w:pStyle w:val="Heading2"/>
+              <w:spacing w:line="360" w:lineRule="auto"/>
+              <w:jc w:val="center"/>
+              <w:outlineLvl w:val="1"/>
+              <w:rPr>
+                <w:rFonts w:eastAsia="Times New Roman" w:cs="Times New Roman"/>
+                <w:color w:val="auto"/>
+                <w:sz w:val="20"/>
+                <w:szCs w:val="20"/>
+              </w:rPr>
+            </w:pPr>
+          </w:p>
+        </w:tc>
+        <w:tc>
+          <w:tcPr>
+            <w:tcW w:w="1387" w:type="dxa"/>
+          </w:tcPr>
+          <w:p>
+            <w:pPr>
+              <w:pStyle w:val="Heading2"/>
+              <w:spacing w:line="360" w:lineRule="auto"/>
+              <w:jc w:val="center"/>
+              <w:outlineLvl w:val="1"/>
+              <w:rPr>
+                <w:rFonts w:eastAsia="Times New Roman" w:cs="Times New Roman"/>
+                <w:color w:val="auto"/>
+                <w:sz w:val="20"/>
+                <w:szCs w:val="20"/>
+              </w:rPr>
+            </w:pPr>
+          </w:p>
+        </w:tc>
+        <w:tc>
+          <w:tcPr>
+            <w:tcW w:w="1406" w:type="dxa"/>
+            <w:shd w:val="clear" w:color="auto" w:fill="44546A" w:themeFill="text2"/>
+          </w:tcPr>
+          <w:p>
+            <w:pPr>
+              <w:pStyle w:val="Heading2"/>
+              <w:spacing w:line="360" w:lineRule="auto"/>
+              <w:jc w:val="center"/>
+              <w:outlineLvl w:val="1"/>
+              <w:rPr>
+                <w:rFonts w:eastAsia="Times New Roman" w:cs="Times New Roman"/>
+                <w:color w:val="auto"/>
+                <w:sz w:val="20"/>
+                <w:szCs w:val="20"/>
+              </w:rPr>
+            </w:pPr>
+          </w:p>
+        </w:tc>
+      </w:tr>
+      <w:tr>
+        <w:tc>
+          <w:tcPr>
+            <w:tcW w:w="1696" w:type="dxa"/>
+          </w:tcPr>
+          <w:p>
+            <w:pPr>
+              <w:pStyle w:val="Heading2"/>
+              <w:spacing w:line="360" w:lineRule="auto"/>
+              <w:jc w:val="both"/>
+              <w:outlineLvl w:val="1"/>
+              <w:rPr>
+                <w:rFonts w:eastAsia="Times New Roman" w:cs="Times New Roman"/>
+                <w:color w:val="auto"/>
+                <w:sz w:val="20"/>
+                <w:szCs w:val="20"/>
+              </w:rPr>
+            </w:pPr>
+            <w:bookmarkStart w:id="57" w:name="_Toc164954595"/>
+            <w:bookmarkStart w:id="58" w:name="_Toc164760600"/>
+            <w:bookmarkStart w:id="59" w:name="_Toc197440896"/>
+            <w:bookmarkStart w:id="60" w:name="_Toc197686450"/>
+            <w:r>
+              <w:rPr>
+                <w:rFonts w:eastAsia="Times New Roman" w:cs="Times New Roman"/>
+                <w:color w:val="auto"/>
+                <w:sz w:val="24"/>
+                <w:szCs w:val="20"/>
+              </w:rPr>
+              <w:t>Documentation</w:t>
+            </w:r>
+            <w:bookmarkEnd w:id="57"/>
+            <w:bookmarkEnd w:id="58"/>
+            <w:bookmarkEnd w:id="59"/>
+            <w:bookmarkEnd w:id="60"/>
           </w:p>
         </w:tc>
         <w:tc>
@@ -6864,7 +8303,7 @@
           <w:szCs w:val="20"/>
         </w:rPr>
       </w:pPr>
-      <w:bookmarkStart w:id="57" w:name="_Toc106993863"/>
+      <w:bookmarkStart w:id="61" w:name="_Toc106993863"/>
     </w:p>
     <w:p>
       <w:pPr>
@@ -6889,7 +8328,7 @@
         </w:rPr>
         <w:t xml:space="preserve">Fig 7.0: Gantt Chart </w:t>
       </w:r>
-      <w:bookmarkEnd w:id="57"/>
+      <w:bookmarkEnd w:id="61"/>
     </w:p>
     <w:p>
       <w:pPr>
@@ -6974,12 +8413,12 @@
         <w:ind w:left="360"/>
         <w:jc w:val="both"/>
       </w:pPr>
-      <w:bookmarkStart w:id="58" w:name="_Toc197686451"/>
+      <w:bookmarkStart w:id="62" w:name="_Toc197686451"/>
       <w:r>
         <w:lastRenderedPageBreak/>
         <w:t>Deliverables:</w:t>
       </w:r>
-      <w:bookmarkEnd w:id="58"/>
+      <w:bookmarkEnd w:id="62"/>
     </w:p>
     <w:p>
       <w:pPr>
@@ -7616,8 +9055,8 @@
           <w:color w:val="auto"/>
         </w:rPr>
       </w:pPr>
-      <w:bookmarkStart w:id="59" w:name="_Toc106992889"/>
-      <w:bookmarkStart w:id="60" w:name="_Toc197686452"/>
+      <w:bookmarkStart w:id="63" w:name="_Toc106992889"/>
+      <w:bookmarkStart w:id="64" w:name="_Toc197686452"/>
       <w:r>
         <w:rPr>
           <w:rFonts w:cs="Times New Roman"/>
@@ -7627,8 +9066,8 @@
         <w:lastRenderedPageBreak/>
         <w:t>Conclusion:</w:t>
       </w:r>
-      <w:bookmarkEnd w:id="59"/>
-      <w:bookmarkEnd w:id="60"/>
+      <w:bookmarkEnd w:id="63"/>
+      <w:bookmarkEnd w:id="64"/>
     </w:p>
     <w:p>
       <w:pPr>
@@ -12433,7 +13872,7 @@
     <w:lsdException w:name="Closing" w:semiHidden="1" w:unhideWhenUsed="1"/>
     <w:lsdException w:name="Signature" w:semiHidden="1" w:unhideWhenUsed="1"/>
     <w:lsdException w:name="Default Paragraph Font" w:semiHidden="1" w:uiPriority="1" w:unhideWhenUsed="1"/>
-    <w:lsdException w:name="Body Text" w:semiHidden="1" w:unhideWhenUsed="1"/>
+    <w:lsdException w:name="Body Text" w:semiHidden="1" w:uiPriority="1" w:unhideWhenUsed="1" w:qFormat="1"/>
     <w:lsdException w:name="Body Text Indent" w:semiHidden="1" w:unhideWhenUsed="1"/>
     <w:lsdException w:name="List Continue" w:semiHidden="1" w:unhideWhenUsed="1"/>
     <w:lsdException w:name="List Continue 2" w:semiHidden="1" w:unhideWhenUsed="1"/>
@@ -13655,6 +15094,60 @@
       <w:color w:val="808080"/>
     </w:rPr>
   </w:style>
+  <w:style w:type="paragraph" w:styleId="BodyText">
+    <w:name w:val="Body Text"/>
+    <w:basedOn w:val="Normal"/>
+    <w:link w:val="BodyTextChar"/>
+    <w:uiPriority w:val="1"/>
+    <w:qFormat/>
+    <w:rsid w:val="005B7217"/>
+    <w:pPr>
+      <w:widowControl w:val="0"/>
+      <w:autoSpaceDE w:val="0"/>
+      <w:autoSpaceDN w:val="0"/>
+      <w:spacing w:after="0" w:line="240" w:lineRule="auto"/>
+    </w:pPr>
+    <w:rPr>
+      <w:rFonts w:ascii="Times New Roman" w:eastAsia="Times New Roman" w:hAnsi="Times New Roman" w:cs="Times New Roman"/>
+      <w:kern w:val="0"/>
+      <w:sz w:val="24"/>
+      <w:szCs w:val="24"/>
+      <w:lang w:bidi="ar-SA"/>
+      <w14:ligatures w14:val="none"/>
+    </w:rPr>
+  </w:style>
+  <w:style w:type="character" w:customStyle="1" w:styleId="BodyTextChar">
+    <w:name w:val="Body Text Char"/>
+    <w:basedOn w:val="DefaultParagraphFont"/>
+    <w:link w:val="BodyText"/>
+    <w:uiPriority w:val="1"/>
+    <w:rsid w:val="005B7217"/>
+    <w:rPr>
+      <w:rFonts w:ascii="Times New Roman" w:eastAsia="Times New Roman" w:hAnsi="Times New Roman" w:cs="Times New Roman"/>
+      <w:sz w:val="24"/>
+      <w:szCs w:val="24"/>
+    </w:rPr>
+  </w:style>
+  <w:style w:type="table" w:styleId="TableGridLight">
+    <w:name w:val="Grid Table Light"/>
+    <w:basedOn w:val="TableNormal"/>
+    <w:uiPriority w:val="40"/>
+    <w:rsid w:val="00AF44AF"/>
+    <w:rPr>
+      <w:sz w:val="22"/>
+      <w:szCs w:val="22"/>
+    </w:rPr>
+    <w:tblPr>
+      <w:tblBorders>
+        <w:top w:val="single" w:sz="4" w:space="0" w:color="BFBFBF" w:themeColor="background1" w:themeShade="BF"/>
+        <w:left w:val="single" w:sz="4" w:space="0" w:color="BFBFBF" w:themeColor="background1" w:themeShade="BF"/>
+        <w:bottom w:val="single" w:sz="4" w:space="0" w:color="BFBFBF" w:themeColor="background1" w:themeShade="BF"/>
+        <w:right w:val="single" w:sz="4" w:space="0" w:color="BFBFBF" w:themeColor="background1" w:themeShade="BF"/>
+        <w:insideH w:val="single" w:sz="4" w:space="0" w:color="BFBFBF" w:themeColor="background1" w:themeShade="BF"/>
+        <w:insideV w:val="single" w:sz="4" w:space="0" w:color="BFBFBF" w:themeColor="background1" w:themeShade="BF"/>
+      </w:tblBorders>
+    </w:tblPr>
+  </w:style>
 </w:styles>
 </file>
 
@@ -13731,6 +15224,7 @@
     <w:sig w:usb0="A00002BF" w:usb1="38CF7CFA" w:usb2="00000016" w:usb3="00000000" w:csb0="0004000F" w:csb1="00000000"/>
   </w:font>
   <w:font w:name="Mangal">
+    <w:altName w:val="Mangal"/>
     <w:panose1 w:val="00000400000000000000"/>
     <w:charset w:val="00"/>
     <w:family w:val="roman"/>
@@ -13778,6 +15272,9 @@
   </w:compat>
   <w:rsids>
     <w:rsidRoot w:val="00A72D17"/>
+    <w:rsid w:val="004A1063"/>
+    <w:rsid w:val="007A5B1C"/>
+    <w:rsid w:val="009C2B52"/>
     <w:rsid w:val="00A72D17"/>
     <w:rsid w:val="00B77AF7"/>
   </w:rsids>
@@ -14535,7 +16032,7 @@
 </file>
 
 <file path=customXml/itemProps2.xml><?xml version="1.0" encoding="utf-8"?>
-<ds:datastoreItem xmlns:ds="http://schemas.openxmlformats.org/officeDocument/2006/customXml" ds:itemID="{1501E8AB-030A-451B-B771-46419EDE3ED9}">
+<ds:datastoreItem xmlns:ds="http://schemas.openxmlformats.org/officeDocument/2006/customXml" ds:itemID="{38E64872-3CCB-4DA8-ACC0-06AC1D1BD066}">
   <ds:schemaRefs>
     <ds:schemaRef ds:uri="http://schemas.openxmlformats.org/officeDocument/2006/bibliography"/>
   </ds:schemaRefs>

</xml_diff>